<commit_message>
Modify dataset. Add user prediction function.
</commit_message>
<xml_diff>
--- a/proposal/Proposal.docx
+++ b/proposal/Proposal.docx
@@ -116,6 +116,11 @@
     <w:sdt>
       <w:sdtPr>
         <w:rPr>
+          <w:rFonts w:asciiTheme="minorHAnsi" w:eastAsiaTheme="minorEastAsia" w:hAnsiTheme="minorHAnsi" w:cstheme="minorBidi"/>
+          <w:color w:val="auto"/>
+          <w:kern w:val="2"/>
+          <w:sz w:val="21"/>
+          <w:szCs w:val="22"/>
           <w:lang w:val="zh-CN"/>
         </w:rPr>
         <w:id w:val="-193543962"/>
@@ -126,22 +131,14 @@
       </w:sdtPr>
       <w:sdtEndPr>
         <w:rPr>
-          <w:rFonts w:asciiTheme="minorHAnsi" w:eastAsiaTheme="minorEastAsia" w:hAnsiTheme="minorHAnsi" w:cstheme="minorBidi"/>
           <w:b/>
           <w:bCs/>
-          <w:color w:val="auto"/>
-          <w:kern w:val="2"/>
-          <w:sz w:val="21"/>
-          <w:szCs w:val="22"/>
         </w:rPr>
       </w:sdtEndPr>
       <w:sdtContent>
         <w:p>
           <w:pPr>
             <w:pStyle w:val="TOC"/>
-            <w:rPr>
-              <w:rFonts w:hint="eastAsia"/>
-            </w:rPr>
           </w:pPr>
           <w:r>
             <w:rPr>
@@ -1012,22 +1009,32 @@
       <w:pPr>
         <w:jc w:val="center"/>
         <w:rPr>
+          <w:rFonts w:ascii="Times New Roman" w:hAnsi="Times New Roman" w:cs="Times New Roman"/>
+          <w:b/>
+          <w:bCs/>
+          <w:sz w:val="32"/>
+          <w:szCs w:val="32"/>
+        </w:rPr>
+      </w:pPr>
+      <w:r>
+        <w:rPr>
           <w:rFonts w:ascii="Times New Roman" w:hAnsi="Times New Roman" w:cs="Times New Roman" w:hint="eastAsia"/>
           <w:b/>
           <w:bCs/>
           <w:sz w:val="32"/>
           <w:szCs w:val="32"/>
         </w:rPr>
-      </w:pPr>
-      <w:r>
-        <w:rPr>
-          <w:rFonts w:ascii="Times New Roman" w:hAnsi="Times New Roman" w:cs="Times New Roman" w:hint="eastAsia"/>
+        <w:t>C</w:t>
+      </w:r>
+      <w:r>
+        <w:rPr>
+          <w:rFonts w:ascii="Times New Roman" w:hAnsi="Times New Roman" w:cs="Times New Roman"/>
           <w:b/>
           <w:bCs/>
           <w:sz w:val="32"/>
           <w:szCs w:val="32"/>
         </w:rPr>
-        <w:t>C</w:t>
+        <w:t>P322</w:t>
       </w:r>
       <w:r>
         <w:rPr>
@@ -1037,7 +1044,7 @@
           <w:sz w:val="32"/>
           <w:szCs w:val="32"/>
         </w:rPr>
-        <w:t>P322</w:t>
+        <w:tab/>
       </w:r>
       <w:r>
         <w:rPr>
@@ -1059,6 +1066,7 @@
         </w:rPr>
         <w:tab/>
       </w:r>
+      <w:proofErr w:type="spellStart"/>
       <w:r>
         <w:rPr>
           <w:rFonts w:ascii="Times New Roman" w:hAnsi="Times New Roman" w:cs="Times New Roman"/>
@@ -1067,9 +1075,9 @@
           <w:sz w:val="32"/>
           <w:szCs w:val="32"/>
         </w:rPr>
-        <w:tab/>
-      </w:r>
-      <w:proofErr w:type="spellStart"/>
+        <w:t>Jiayao</w:t>
+      </w:r>
+      <w:proofErr w:type="spellEnd"/>
       <w:r>
         <w:rPr>
           <w:rFonts w:ascii="Times New Roman" w:hAnsi="Times New Roman" w:cs="Times New Roman"/>
@@ -1078,9 +1086,8 @@
           <w:sz w:val="32"/>
           <w:szCs w:val="32"/>
         </w:rPr>
-        <w:t>Jiayao</w:t>
-      </w:r>
-      <w:proofErr w:type="spellEnd"/>
+        <w:t xml:space="preserve"> Pang</w:t>
+      </w:r>
       <w:r>
         <w:rPr>
           <w:rFonts w:ascii="Times New Roman" w:hAnsi="Times New Roman" w:cs="Times New Roman"/>
@@ -1089,7 +1096,7 @@
           <w:sz w:val="32"/>
           <w:szCs w:val="32"/>
         </w:rPr>
-        <w:t xml:space="preserve"> Pang</w:t>
+        <w:tab/>
       </w:r>
       <w:r>
         <w:rPr>
@@ -1120,146 +1127,136 @@
           <w:szCs w:val="32"/>
         </w:rPr>
         <w:tab/>
-      </w:r>
-      <w:r>
-        <w:rPr>
-          <w:rFonts w:ascii="Times New Roman" w:hAnsi="Times New Roman" w:cs="Times New Roman"/>
-          <w:b/>
-          <w:bCs/>
+        <w:t>194174300</w:t>
+      </w:r>
+    </w:p>
+    <w:p>
+      <w:pPr>
+        <w:pStyle w:val="1"/>
+        <w:rPr>
+          <w:rFonts w:ascii="Times New Roman" w:hAnsi="Times New Roman" w:cs="Times New Roman"/>
           <w:sz w:val="32"/>
           <w:szCs w:val="32"/>
         </w:rPr>
-        <w:tab/>
-        <w:t>194174300</w:t>
-      </w:r>
-    </w:p>
-    <w:p>
-      <w:pPr>
-        <w:pStyle w:val="1"/>
+      </w:pPr>
+      <w:bookmarkStart w:id="0" w:name="_Toc25941302"/>
+      <w:bookmarkStart w:id="1" w:name="_Hlk25934390"/>
+      <w:r>
         <w:rPr>
           <w:rFonts w:ascii="Times New Roman" w:hAnsi="Times New Roman" w:cs="Times New Roman"/>
           <w:sz w:val="32"/>
           <w:szCs w:val="32"/>
         </w:rPr>
-      </w:pPr>
-      <w:bookmarkStart w:id="0" w:name="_Hlk25934390"/>
-      <w:bookmarkStart w:id="1" w:name="_Toc25941302"/>
-      <w:r>
+        <w:lastRenderedPageBreak/>
+        <w:t>Background</w:t>
+      </w:r>
+      <w:bookmarkEnd w:id="0"/>
+    </w:p>
+    <w:bookmarkEnd w:id="1"/>
+    <w:p>
+      <w:pPr>
+        <w:ind w:firstLineChars="200" w:firstLine="560"/>
+        <w:rPr>
+          <w:rFonts w:ascii="Times New Roman" w:hAnsi="Times New Roman" w:cs="Times New Roman"/>
+          <w:sz w:val="28"/>
+          <w:szCs w:val="28"/>
+        </w:rPr>
+      </w:pPr>
+      <w:r>
+        <w:rPr>
+          <w:rFonts w:ascii="Times New Roman" w:hAnsi="Times New Roman" w:cs="Times New Roman"/>
+          <w:sz w:val="28"/>
+          <w:szCs w:val="28"/>
+        </w:rPr>
+        <w:t>Nowadays, wine appears more frequently and its production process has been improved a lot. Due to this and many other reasons, the quality of wine</w:t>
+      </w:r>
+      <w:r>
+        <w:rPr>
+          <w:rFonts w:ascii="Times New Roman" w:hAnsi="Times New Roman" w:cs="Times New Roman"/>
+          <w:sz w:val="28"/>
+          <w:szCs w:val="28"/>
+        </w:rPr>
+        <w:t xml:space="preserve"> varies a lot as well. And this confused the wine enterprises about how to determine the price of their productions. In other words, how the </w:t>
+      </w:r>
+      <w:r>
+        <w:rPr>
+          <w:rFonts w:ascii="Times New Roman" w:hAnsi="Times New Roman" w:cs="Times New Roman"/>
+          <w:sz w:val="28"/>
+          <w:szCs w:val="28"/>
+        </w:rPr>
+        <w:t>quality</w:t>
+      </w:r>
+      <w:r>
+        <w:rPr>
+          <w:rFonts w:ascii="Times New Roman" w:hAnsi="Times New Roman" w:cs="Times New Roman"/>
+          <w:sz w:val="28"/>
+          <w:szCs w:val="28"/>
+        </w:rPr>
+        <w:t xml:space="preserve"> varies based on the wine’s different features</w:t>
+      </w:r>
+      <w:r>
+        <w:rPr>
+          <w:rFonts w:ascii="Times New Roman" w:hAnsi="Times New Roman" w:cs="Times New Roman"/>
+          <w:sz w:val="28"/>
+          <w:szCs w:val="28"/>
+        </w:rPr>
+        <w:t>.</w:t>
+      </w:r>
+    </w:p>
+    <w:p>
+      <w:pPr>
+        <w:pStyle w:val="1"/>
         <w:rPr>
           <w:rFonts w:ascii="Times New Roman" w:hAnsi="Times New Roman" w:cs="Times New Roman"/>
           <w:sz w:val="32"/>
           <w:szCs w:val="32"/>
         </w:rPr>
-        <w:lastRenderedPageBreak/>
-        <w:t>Background</w:t>
-      </w:r>
-      <w:bookmarkEnd w:id="1"/>
-    </w:p>
-    <w:bookmarkEnd w:id="0"/>
-    <w:p>
-      <w:pPr>
-        <w:ind w:firstLineChars="200" w:firstLine="560"/>
-        <w:rPr>
-          <w:rFonts w:ascii="Times New Roman" w:hAnsi="Times New Roman" w:cs="Times New Roman"/>
-          <w:sz w:val="28"/>
-          <w:szCs w:val="28"/>
-        </w:rPr>
-      </w:pPr>
-      <w:r>
-        <w:rPr>
-          <w:rFonts w:ascii="Times New Roman" w:hAnsi="Times New Roman" w:cs="Times New Roman"/>
-          <w:sz w:val="28"/>
-          <w:szCs w:val="28"/>
-        </w:rPr>
-        <w:t>Nowadays, wine appears more frequently and its production process has been improved a lot. Due to this and many other reasons, the quality of wine</w:t>
-      </w:r>
-      <w:r>
-        <w:rPr>
-          <w:rFonts w:ascii="Times New Roman" w:hAnsi="Times New Roman" w:cs="Times New Roman"/>
-          <w:sz w:val="28"/>
-          <w:szCs w:val="28"/>
-        </w:rPr>
-        <w:t xml:space="preserve"> varies a lot as well. And this confused the wine enterprises about how to determine the price of their productions. In other words, how the </w:t>
-      </w:r>
-      <w:r>
-        <w:rPr>
-          <w:rFonts w:ascii="Times New Roman" w:hAnsi="Times New Roman" w:cs="Times New Roman"/>
-          <w:sz w:val="28"/>
-          <w:szCs w:val="28"/>
-        </w:rPr>
-        <w:t>quality</w:t>
-      </w:r>
-      <w:r>
-        <w:rPr>
-          <w:rFonts w:ascii="Times New Roman" w:hAnsi="Times New Roman" w:cs="Times New Roman"/>
-          <w:sz w:val="28"/>
-          <w:szCs w:val="28"/>
-        </w:rPr>
-        <w:t xml:space="preserve"> varies based on the wine’s different features</w:t>
-      </w:r>
-      <w:r>
-        <w:rPr>
-          <w:rFonts w:ascii="Times New Roman" w:hAnsi="Times New Roman" w:cs="Times New Roman"/>
-          <w:sz w:val="28"/>
-          <w:szCs w:val="28"/>
-        </w:rPr>
-        <w:t>.</w:t>
-      </w:r>
-    </w:p>
-    <w:p>
-      <w:pPr>
-        <w:pStyle w:val="1"/>
+      </w:pPr>
+      <w:bookmarkStart w:id="2" w:name="_Toc25941303"/>
+      <w:r>
         <w:rPr>
           <w:rFonts w:ascii="Times New Roman" w:hAnsi="Times New Roman" w:cs="Times New Roman"/>
           <w:sz w:val="32"/>
           <w:szCs w:val="32"/>
         </w:rPr>
-      </w:pPr>
-      <w:bookmarkStart w:id="2" w:name="_Toc25941303"/>
-      <w:r>
+        <w:t>Problem</w:t>
+      </w:r>
+      <w:bookmarkEnd w:id="2"/>
+    </w:p>
+    <w:p>
+      <w:pPr>
+        <w:ind w:firstLine="420"/>
+        <w:rPr>
+          <w:rFonts w:ascii="Times New Roman" w:hAnsi="Times New Roman" w:cs="Times New Roman"/>
+          <w:sz w:val="28"/>
+          <w:szCs w:val="28"/>
+        </w:rPr>
+      </w:pPr>
+      <w:r>
+        <w:rPr>
+          <w:rFonts w:ascii="Times New Roman" w:hAnsi="Times New Roman" w:cs="Times New Roman"/>
+          <w:sz w:val="28"/>
+          <w:szCs w:val="28"/>
+        </w:rPr>
+        <w:t>With 11 given values of different features of the wine, we predict the quality of it and then it’s easy for us to determine the price.</w:t>
+      </w:r>
+    </w:p>
+    <w:p>
+      <w:pPr>
+        <w:pStyle w:val="1"/>
         <w:rPr>
           <w:rFonts w:ascii="Times New Roman" w:hAnsi="Times New Roman" w:cs="Times New Roman"/>
           <w:sz w:val="32"/>
           <w:szCs w:val="32"/>
         </w:rPr>
-        <w:t>Problem</w:t>
-      </w:r>
-      <w:bookmarkEnd w:id="2"/>
-    </w:p>
-    <w:p>
-      <w:pPr>
-        <w:ind w:firstLine="420"/>
-        <w:rPr>
-          <w:rFonts w:ascii="Times New Roman" w:hAnsi="Times New Roman" w:cs="Times New Roman"/>
-          <w:sz w:val="28"/>
-          <w:szCs w:val="28"/>
-        </w:rPr>
-      </w:pPr>
-      <w:r>
-        <w:rPr>
-          <w:rFonts w:ascii="Times New Roman" w:hAnsi="Times New Roman" w:cs="Times New Roman"/>
-          <w:sz w:val="28"/>
-          <w:szCs w:val="28"/>
-        </w:rPr>
-        <w:t>With 11 given values of different features of the wine, we predict the quality of it and then it’s easy for us to determine the price.</w:t>
-      </w:r>
-    </w:p>
-    <w:p>
-      <w:pPr>
-        <w:pStyle w:val="1"/>
+      </w:pPr>
+      <w:bookmarkStart w:id="3" w:name="_Toc25941304"/>
+      <w:r>
         <w:rPr>
           <w:rFonts w:ascii="Times New Roman" w:hAnsi="Times New Roman" w:cs="Times New Roman"/>
           <w:sz w:val="32"/>
           <w:szCs w:val="32"/>
         </w:rPr>
-      </w:pPr>
-      <w:bookmarkStart w:id="3" w:name="_Toc25941304"/>
-      <w:r>
-        <w:rPr>
-          <w:rFonts w:ascii="Times New Roman" w:hAnsi="Times New Roman" w:cs="Times New Roman"/>
-          <w:sz w:val="32"/>
-          <w:szCs w:val="32"/>
-        </w:rPr>
         <w:t>Input</w:t>
       </w:r>
       <w:bookmarkEnd w:id="3"/>
@@ -1346,7 +1343,7 @@
       <w:pPr>
         <w:ind w:firstLine="420"/>
         <w:rPr>
-          <w:rFonts w:ascii="Times New Roman" w:hAnsi="Times New Roman" w:cs="Times New Roman"/>
+          <w:rFonts w:ascii="Times New Roman" w:hAnsi="Times New Roman" w:cs="Times New Roman" w:hint="eastAsia"/>
           <w:sz w:val="28"/>
           <w:szCs w:val="28"/>
         </w:rPr>
@@ -1358,6 +1355,46 @@
           <w:szCs w:val="28"/>
         </w:rPr>
         <w:t>1 - fixed acidity</w:t>
+      </w:r>
+      <w:r>
+        <w:rPr>
+          <w:rFonts w:ascii="Times New Roman" w:hAnsi="Times New Roman" w:cs="Times New Roman"/>
+          <w:sz w:val="28"/>
+          <w:szCs w:val="28"/>
+        </w:rPr>
+        <w:t xml:space="preserve"> </w:t>
+      </w:r>
+      <w:r>
+        <w:rPr>
+          <w:rFonts w:ascii="Times New Roman" w:hAnsi="Times New Roman" w:cs="Times New Roman" w:hint="eastAsia"/>
+          <w:sz w:val="28"/>
+          <w:szCs w:val="28"/>
+        </w:rPr>
+        <w:t>(</w:t>
+      </w:r>
+      <w:r>
+        <w:rPr>
+          <w:rFonts w:ascii="Times New Roman" w:hAnsi="Times New Roman" w:cs="Times New Roman"/>
+          <w:sz w:val="28"/>
+          <w:szCs w:val="28"/>
+        </w:rPr>
+        <w:t>I modified it to a categorical feature</w:t>
+      </w:r>
+      <w:r>
+        <w:rPr>
+          <w:rFonts w:ascii="Times New Roman" w:hAnsi="Times New Roman" w:cs="Times New Roman"/>
+          <w:sz w:val="28"/>
+          <w:szCs w:val="28"/>
+        </w:rPr>
+        <w:t>.</w:t>
+      </w:r>
+      <w:r>
+        <w:rPr>
+          <w:rFonts w:ascii="Times New Roman" w:hAnsi="Times New Roman" w:cs="Times New Roman"/>
+          <w:sz w:val="28"/>
+          <w:szCs w:val="28"/>
+        </w:rPr>
+        <w:t>)</w:t>
       </w:r>
     </w:p>
     <w:p>
@@ -1682,7 +1719,7 @@
       <w:pPr>
         <w:ind w:firstLine="420"/>
         <w:rPr>
-          <w:rFonts w:ascii="Times New Roman" w:hAnsi="Times New Roman" w:cs="Times New Roman" w:hint="eastAsia"/>
+          <w:rFonts w:ascii="Times New Roman" w:hAnsi="Times New Roman" w:cs="Times New Roman"/>
           <w:i/>
           <w:iCs/>
           <w:sz w:val="28"/>
@@ -1833,7 +1870,7 @@
         <w:ind w:firstLine="420"/>
         <w:rPr>
           <w:rStyle w:val="a7"/>
-          <w:rFonts w:ascii="Times New Roman" w:hAnsi="Times New Roman" w:cs="Times New Roman" w:hint="eastAsia"/>
+          <w:rFonts w:ascii="Times New Roman" w:hAnsi="Times New Roman" w:cs="Times New Roman"/>
           <w:i/>
           <w:iCs/>
           <w:sz w:val="28"/>
@@ -1983,7 +2020,7 @@
       <w:pPr>
         <w:ind w:firstLineChars="150" w:firstLine="360"/>
         <w:rPr>
-          <w:rFonts w:ascii="Times New Roman" w:hAnsi="Times New Roman" w:cs="Times New Roman" w:hint="eastAsia"/>
+          <w:rFonts w:ascii="Times New Roman" w:hAnsi="Times New Roman" w:cs="Times New Roman"/>
           <w:sz w:val="24"/>
           <w:szCs w:val="24"/>
         </w:rPr>
@@ -2106,13 +2143,11 @@
     <w:p>
       <w:pPr>
         <w:rPr>
-          <w:rFonts w:ascii="Times New Roman" w:hAnsi="Times New Roman" w:cs="Times New Roman" w:hint="eastAsia"/>
+          <w:rFonts w:ascii="Times New Roman" w:hAnsi="Times New Roman" w:cs="Times New Roman"/>
           <w:sz w:val="24"/>
           <w:szCs w:val="24"/>
         </w:rPr>
       </w:pPr>
-      <w:bookmarkStart w:id="8" w:name="_GoBack"/>
-      <w:bookmarkEnd w:id="8"/>
     </w:p>
     <w:p>
       <w:pPr>
@@ -2258,7 +2293,7 @@
       <w:pPr>
         <w:ind w:firstLineChars="150" w:firstLine="420"/>
         <w:rPr>
-          <w:rFonts w:ascii="Times New Roman" w:hAnsi="Times New Roman" w:cs="Times New Roman"/>
+          <w:rFonts w:ascii="Times New Roman" w:hAnsi="Times New Roman" w:cs="Times New Roman" w:hint="eastAsia"/>
           <w:sz w:val="28"/>
           <w:szCs w:val="28"/>
         </w:rPr>
@@ -2323,16 +2358,6 @@
           <w:szCs w:val="28"/>
         </w:rPr>
       </w:pPr>
-    </w:p>
-    <w:p>
-      <w:pPr>
-        <w:ind w:firstLineChars="150" w:firstLine="420"/>
-        <w:rPr>
-          <w:rFonts w:ascii="Times New Roman" w:hAnsi="Times New Roman" w:cs="Times New Roman"/>
-          <w:sz w:val="28"/>
-          <w:szCs w:val="28"/>
-        </w:rPr>
-      </w:pPr>
       <w:r>
         <w:rPr>
           <w:rFonts w:ascii="Times New Roman" w:hAnsi="Times New Roman" w:cs="Times New Roman" w:hint="eastAsia"/>
@@ -2347,43 +2372,35 @@
           <w:sz w:val="28"/>
           <w:szCs w:val="28"/>
         </w:rPr>
-        <w:t>fter dropping the feature ‘</w:t>
-      </w:r>
-      <w:r>
-        <w:rPr>
-          <w:rFonts w:ascii="Times New Roman" w:hAnsi="Times New Roman" w:cs="Times New Roman"/>
-          <w:sz w:val="28"/>
-          <w:szCs w:val="28"/>
-        </w:rPr>
-        <w:t>chlorides’</w:t>
-      </w:r>
-      <w:r>
-        <w:rPr>
-          <w:rFonts w:ascii="Times New Roman" w:hAnsi="Times New Roman" w:cs="Times New Roman"/>
-          <w:sz w:val="28"/>
-          <w:szCs w:val="28"/>
-        </w:rPr>
-        <w:t>, there are still 10 kinds of different descriptive features. A high dimension is not good for model construction. Then I draw the scatter plots paying attention to the relationships between different features.</w:t>
+        <w:t>fter dropping the feature ‘chlorides’, there are still 10 kinds of different descriptive features. A high dimension is not good for model construction. Then I draw the scatter plots paying attention to the relationships between different features.</w:t>
       </w:r>
     </w:p>
     <w:p>
       <w:pPr>
         <w:ind w:firstLineChars="150" w:firstLine="315"/>
         <w:rPr>
-          <w:rFonts w:ascii="Times New Roman" w:hAnsi="Times New Roman" w:cs="Times New Roman"/>
-          <w:sz w:val="28"/>
-          <w:szCs w:val="28"/>
-        </w:rPr>
-      </w:pPr>
-      <w:r>
-        <w:rPr>
           <w:noProof/>
         </w:rPr>
-        <w:lastRenderedPageBreak/>
+      </w:pPr>
+    </w:p>
+    <w:p>
+      <w:pPr>
+        <w:ind w:firstLineChars="150" w:firstLine="315"/>
+        <w:jc w:val="center"/>
+        <w:rPr>
+          <w:rFonts w:ascii="Times New Roman" w:hAnsi="Times New Roman" w:cs="Times New Roman"/>
+          <w:sz w:val="28"/>
+          <w:szCs w:val="28"/>
+        </w:rPr>
+      </w:pPr>
+      <w:r>
+        <w:rPr>
+          <w:noProof/>
+        </w:rPr>
         <w:drawing>
-          <wp:inline distT="0" distB="0" distL="0" distR="0" wp14:anchorId="1F4CF358" wp14:editId="10A23B8E">
-            <wp:extent cx="5274310" cy="3956050"/>
-            <wp:effectExtent l="0" t="0" r="2540" b="6350"/>
+          <wp:inline distT="0" distB="0" distL="0" distR="0" wp14:anchorId="1F4CF358" wp14:editId="40B46820">
+            <wp:extent cx="3688080" cy="2766060"/>
+            <wp:effectExtent l="0" t="0" r="7620" b="0"/>
             <wp:docPr id="6" name="图片 6"/>
             <wp:cNvGraphicFramePr>
               <a:graphicFrameLocks xmlns:a="http://schemas.openxmlformats.org/drawingml/2006/main" noChangeAspect="1"/>
@@ -2395,20 +2412,27 @@
                     <pic:cNvPr id="1" name=""/>
                     <pic:cNvPicPr/>
                   </pic:nvPicPr>
-                  <pic:blipFill>
+                  <pic:blipFill rotWithShape="1">
                     <a:blip r:embed="rId13"/>
-                    <a:stretch>
-                      <a:fillRect/>
-                    </a:stretch>
+                    <a:srcRect l="20371" t="19647" r="9704" b="10434"/>
+                    <a:stretch/>
                   </pic:blipFill>
-                  <pic:spPr>
+                  <pic:spPr bwMode="auto">
                     <a:xfrm>
                       <a:off x="0" y="0"/>
-                      <a:ext cx="5274310" cy="3956050"/>
+                      <a:ext cx="3688080" cy="2766060"/>
                     </a:xfrm>
                     <a:prstGeom prst="rect">
                       <a:avLst/>
                     </a:prstGeom>
+                    <a:ln>
+                      <a:noFill/>
+                    </a:ln>
+                    <a:extLst>
+                      <a:ext uri="{53640926-AAD7-44D8-BBD7-CCE9431645EC}">
+                        <a14:shadowObscured xmlns:a14="http://schemas.microsoft.com/office/drawing/2010/main"/>
+                      </a:ext>
+                    </a:extLst>
                   </pic:spPr>
                 </pic:pic>
               </a:graphicData>
@@ -2442,6 +2466,7 @@
           <w:sz w:val="28"/>
           <w:szCs w:val="28"/>
         </w:rPr>
+        <w:lastRenderedPageBreak/>
         <w:t>I</w:t>
       </w:r>
       <w:r>
@@ -2566,7 +2591,23 @@
           <w:sz w:val="28"/>
           <w:szCs w:val="28"/>
         </w:rPr>
-        <w:t xml:space="preserve"> for different levels (4 levels in total) of the only categorical feature ‘</w:t>
+        <w:t xml:space="preserve"> for different levels (</w:t>
+      </w:r>
+      <w:r>
+        <w:rPr>
+          <w:rFonts w:ascii="Times New Roman" w:hAnsi="Times New Roman" w:cs="Times New Roman" w:hint="eastAsia"/>
+          <w:sz w:val="28"/>
+          <w:szCs w:val="28"/>
+        </w:rPr>
+        <w:t>5</w:t>
+      </w:r>
+      <w:r>
+        <w:rPr>
+          <w:rFonts w:ascii="Times New Roman" w:hAnsi="Times New Roman" w:cs="Times New Roman"/>
+          <w:sz w:val="28"/>
+          <w:szCs w:val="28"/>
+        </w:rPr>
+        <w:t xml:space="preserve"> levels in total) of the only categorical feature ‘</w:t>
       </w:r>
       <w:r>
         <w:rPr>
@@ -2589,30 +2630,7 @@
       <w:pPr>
         <w:ind w:firstLineChars="150" w:firstLine="420"/>
         <w:rPr>
-          <w:rFonts w:ascii="Times New Roman" w:hAnsi="Times New Roman" w:cs="Times New Roman"/>
-          <w:noProof/>
-          <w:sz w:val="28"/>
-          <w:szCs w:val="28"/>
-        </w:rPr>
-      </w:pPr>
-    </w:p>
-    <w:p>
-      <w:pPr>
-        <w:ind w:firstLineChars="150" w:firstLine="420"/>
-        <w:rPr>
-          <w:rFonts w:ascii="Times New Roman" w:hAnsi="Times New Roman" w:cs="Times New Roman"/>
-          <w:noProof/>
-          <w:sz w:val="28"/>
-          <w:szCs w:val="28"/>
-        </w:rPr>
-      </w:pPr>
-    </w:p>
-    <w:p>
-      <w:pPr>
-        <w:ind w:firstLineChars="150" w:firstLine="420"/>
-        <w:rPr>
-          <w:rFonts w:ascii="Times New Roman" w:hAnsi="Times New Roman" w:cs="Times New Roman"/>
-          <w:noProof/>
+          <w:rFonts w:ascii="Times New Roman" w:hAnsi="Times New Roman" w:cs="Times New Roman" w:hint="eastAsia"/>
           <w:sz w:val="28"/>
           <w:szCs w:val="28"/>
         </w:rPr>
@@ -2636,7 +2654,6 @@
           <w:sz w:val="28"/>
           <w:szCs w:val="28"/>
         </w:rPr>
-        <w:lastRenderedPageBreak/>
         <w:drawing>
           <wp:inline distT="0" distB="0" distL="0" distR="0" wp14:anchorId="327BEC25" wp14:editId="3C133AB3">
             <wp:extent cx="2910840" cy="2183305"/>
@@ -2685,7 +2702,7 @@
         <w:ind w:firstLineChars="150" w:firstLine="420"/>
         <w:jc w:val="center"/>
         <w:rPr>
-          <w:rFonts w:ascii="Times New Roman" w:hAnsi="Times New Roman" w:cs="Times New Roman" w:hint="eastAsia"/>
+          <w:rFonts w:ascii="Times New Roman" w:hAnsi="Times New Roman" w:cs="Times New Roman"/>
           <w:noProof/>
           <w:sz w:val="28"/>
           <w:szCs w:val="28"/>
@@ -2832,11 +2849,43 @@
         <w:ind w:firstLineChars="150" w:firstLine="420"/>
         <w:jc w:val="center"/>
         <w:rPr>
+          <w:rFonts w:ascii="Times New Roman" w:hAnsi="Times New Roman" w:cs="Times New Roman"/>
+          <w:sz w:val="28"/>
+          <w:szCs w:val="28"/>
+        </w:rPr>
+      </w:pPr>
+      <w:r>
+        <w:rPr>
+          <w:rFonts w:ascii="Times New Roman" w:hAnsi="Times New Roman" w:cs="Times New Roman"/>
+          <w:sz w:val="28"/>
+          <w:szCs w:val="28"/>
+        </w:rPr>
+        <w:t>fixed acidity</w:t>
+      </w:r>
+      <w:r>
+        <w:rPr>
+          <w:rFonts w:ascii="Times New Roman" w:hAnsi="Times New Roman" w:cs="Times New Roman"/>
+          <w:sz w:val="28"/>
+          <w:szCs w:val="28"/>
+        </w:rPr>
+        <w:t xml:space="preserve"> = 5</w:t>
+      </w:r>
+      <w:r>
+        <w:rPr>
           <w:rFonts w:ascii="Times New Roman" w:hAnsi="Times New Roman" w:cs="Times New Roman" w:hint="eastAsia"/>
           <w:sz w:val="28"/>
           <w:szCs w:val="28"/>
         </w:rPr>
-      </w:pPr>
+        <w:t xml:space="preserve"> </w:t>
+      </w:r>
+      <w:r>
+        <w:rPr>
+          <w:rFonts w:ascii="Times New Roman" w:hAnsi="Times New Roman" w:cs="Times New Roman"/>
+          <w:sz w:val="28"/>
+          <w:szCs w:val="28"/>
+        </w:rPr>
+        <w:t xml:space="preserve">                </w:t>
+      </w:r>
       <w:r>
         <w:rPr>
           <w:rFonts w:ascii="Times New Roman" w:hAnsi="Times New Roman" w:cs="Times New Roman"/>
@@ -2851,65 +2900,27 @@
           <w:sz w:val="28"/>
           <w:szCs w:val="28"/>
         </w:rPr>
-        <w:t xml:space="preserve"> = 5</w:t>
-      </w:r>
-      <w:r>
+        <w:t xml:space="preserve"> = 6</w:t>
+      </w:r>
+    </w:p>
+    <w:p>
+      <w:pPr>
+        <w:ind w:firstLineChars="150" w:firstLine="420"/>
         <w:rPr>
           <w:rFonts w:ascii="Times New Roman" w:hAnsi="Times New Roman" w:cs="Times New Roman" w:hint="eastAsia"/>
-          <w:sz w:val="28"/>
-          <w:szCs w:val="28"/>
-        </w:rPr>
-        <w:t xml:space="preserve"> </w:t>
-      </w:r>
-      <w:r>
-        <w:rPr>
-          <w:rFonts w:ascii="Times New Roman" w:hAnsi="Times New Roman" w:cs="Times New Roman"/>
-          <w:sz w:val="28"/>
-          <w:szCs w:val="28"/>
-        </w:rPr>
-        <w:t xml:space="preserve">                </w:t>
-      </w:r>
-      <w:r>
-        <w:rPr>
-          <w:rFonts w:ascii="Times New Roman" w:hAnsi="Times New Roman" w:cs="Times New Roman"/>
-          <w:sz w:val="28"/>
-          <w:szCs w:val="28"/>
-        </w:rPr>
-        <w:t>fixed acidity</w:t>
-      </w:r>
-      <w:r>
-        <w:rPr>
-          <w:rFonts w:ascii="Times New Roman" w:hAnsi="Times New Roman" w:cs="Times New Roman"/>
-          <w:sz w:val="28"/>
-          <w:szCs w:val="28"/>
-        </w:rPr>
-        <w:t xml:space="preserve"> = </w:t>
-      </w:r>
-      <w:r>
-        <w:rPr>
-          <w:rFonts w:ascii="Times New Roman" w:hAnsi="Times New Roman" w:cs="Times New Roman"/>
-          <w:sz w:val="28"/>
-          <w:szCs w:val="28"/>
-        </w:rPr>
-        <w:t>6</w:t>
-      </w:r>
-    </w:p>
-    <w:p>
-      <w:pPr>
-        <w:ind w:firstLineChars="150" w:firstLine="420"/>
-        <w:rPr>
-          <w:rFonts w:ascii="Times New Roman" w:hAnsi="Times New Roman" w:cs="Times New Roman"/>
-          <w:sz w:val="28"/>
-          <w:szCs w:val="28"/>
-        </w:rPr>
-      </w:pPr>
-      <w:r>
-        <w:rPr>
-          <w:rFonts w:ascii="Times New Roman" w:hAnsi="Times New Roman" w:cs="Times New Roman"/>
           <w:noProof/>
           <w:sz w:val="28"/>
           <w:szCs w:val="28"/>
         </w:rPr>
+      </w:pPr>
+      <w:r>
+        <w:rPr>
+          <w:rFonts w:ascii="Times New Roman" w:hAnsi="Times New Roman" w:cs="Times New Roman"/>
+          <w:noProof/>
+          <w:sz w:val="28"/>
+          <w:szCs w:val="28"/>
+        </w:rPr>
+        <w:lastRenderedPageBreak/>
         <w:drawing>
           <wp:inline distT="0" distB="0" distL="0" distR="0" wp14:anchorId="3A6905C4" wp14:editId="3568B137">
             <wp:extent cx="2062314" cy="1546860"/>
@@ -2968,7 +2979,7 @@
           <w:sz w:val="28"/>
           <w:szCs w:val="28"/>
         </w:rPr>
-        <w:t xml:space="preserve">       </w:t>
+        <w:t xml:space="preserve">     </w:t>
       </w:r>
       <w:r>
         <w:rPr>
@@ -2978,7 +2989,132 @@
           <w:szCs w:val="28"/>
         </w:rPr>
         <w:drawing>
-          <wp:inline distT="0" distB="0" distL="0" distR="0" wp14:anchorId="52E675B3" wp14:editId="390D1672">
+          <wp:inline distT="0" distB="0" distL="0" distR="0" wp14:anchorId="2B9FC33C" wp14:editId="41818FA3">
+            <wp:extent cx="2052155" cy="1539240"/>
+            <wp:effectExtent l="0" t="0" r="5715" b="3810"/>
+            <wp:docPr id="5" name="图片 5"/>
+            <wp:cNvGraphicFramePr>
+              <a:graphicFrameLocks xmlns:a="http://schemas.openxmlformats.org/drawingml/2006/main" noChangeAspect="1"/>
+            </wp:cNvGraphicFramePr>
+            <a:graphic xmlns:a="http://schemas.openxmlformats.org/drawingml/2006/main">
+              <a:graphicData uri="http://schemas.openxmlformats.org/drawingml/2006/picture">
+                <pic:pic xmlns:pic="http://schemas.openxmlformats.org/drawingml/2006/picture">
+                  <pic:nvPicPr>
+                    <pic:cNvPr id="5" name="8.png"/>
+                    <pic:cNvPicPr/>
+                  </pic:nvPicPr>
+                  <pic:blipFill>
+                    <a:blip r:embed="rId18" cstate="print">
+                      <a:extLst>
+                        <a:ext uri="{28A0092B-C50C-407E-A947-70E740481C1C}">
+                          <a14:useLocalDpi xmlns:a14="http://schemas.microsoft.com/office/drawing/2010/main" val="0"/>
+                        </a:ext>
+                      </a:extLst>
+                    </a:blip>
+                    <a:stretch>
+                      <a:fillRect/>
+                    </a:stretch>
+                  </pic:blipFill>
+                  <pic:spPr>
+                    <a:xfrm>
+                      <a:off x="0" y="0"/>
+                      <a:ext cx="2092219" cy="1569291"/>
+                    </a:xfrm>
+                    <a:prstGeom prst="rect">
+                      <a:avLst/>
+                    </a:prstGeom>
+                  </pic:spPr>
+                </pic:pic>
+              </a:graphicData>
+            </a:graphic>
+          </wp:inline>
+        </w:drawing>
+      </w:r>
+    </w:p>
+    <w:p>
+      <w:pPr>
+        <w:ind w:firstLineChars="450" w:firstLine="1260"/>
+        <w:rPr>
+          <w:rFonts w:ascii="Times New Roman" w:hAnsi="Times New Roman" w:cs="Times New Roman"/>
+          <w:sz w:val="28"/>
+          <w:szCs w:val="28"/>
+        </w:rPr>
+      </w:pPr>
+      <w:r>
+        <w:rPr>
+          <w:rFonts w:ascii="Times New Roman" w:hAnsi="Times New Roman" w:cs="Times New Roman"/>
+          <w:sz w:val="28"/>
+          <w:szCs w:val="28"/>
+        </w:rPr>
+        <w:t>fixed acidity</w:t>
+      </w:r>
+      <w:r>
+        <w:rPr>
+          <w:rFonts w:ascii="Times New Roman" w:hAnsi="Times New Roman" w:cs="Times New Roman"/>
+          <w:sz w:val="28"/>
+          <w:szCs w:val="28"/>
+        </w:rPr>
+        <w:t xml:space="preserve"> = 7</w:t>
+      </w:r>
+      <w:r>
+        <w:rPr>
+          <w:rFonts w:ascii="Times New Roman" w:hAnsi="Times New Roman" w:cs="Times New Roman" w:hint="eastAsia"/>
+          <w:sz w:val="28"/>
+          <w:szCs w:val="28"/>
+        </w:rPr>
+        <w:t xml:space="preserve"> </w:t>
+      </w:r>
+      <w:r>
+        <w:rPr>
+          <w:rFonts w:ascii="Times New Roman" w:hAnsi="Times New Roman" w:cs="Times New Roman"/>
+          <w:sz w:val="28"/>
+          <w:szCs w:val="28"/>
+        </w:rPr>
+        <w:t xml:space="preserve">               </w:t>
+      </w:r>
+      <w:r>
+        <w:rPr>
+          <w:rFonts w:ascii="Times New Roman" w:hAnsi="Times New Roman" w:cs="Times New Roman"/>
+          <w:sz w:val="28"/>
+          <w:szCs w:val="28"/>
+        </w:rPr>
+        <w:t>fixed acidity</w:t>
+      </w:r>
+      <w:r>
+        <w:rPr>
+          <w:rFonts w:ascii="Times New Roman" w:hAnsi="Times New Roman" w:cs="Times New Roman"/>
+          <w:sz w:val="28"/>
+          <w:szCs w:val="28"/>
+        </w:rPr>
+        <w:t xml:space="preserve"> = </w:t>
+      </w:r>
+      <w:r>
+        <w:rPr>
+          <w:rFonts w:ascii="Times New Roman" w:hAnsi="Times New Roman" w:cs="Times New Roman" w:hint="eastAsia"/>
+          <w:sz w:val="28"/>
+          <w:szCs w:val="28"/>
+        </w:rPr>
+        <w:t>8</w:t>
+      </w:r>
+    </w:p>
+    <w:p>
+      <w:pPr>
+        <w:jc w:val="center"/>
+        <w:rPr>
+          <w:rFonts w:ascii="Times New Roman" w:hAnsi="Times New Roman" w:cs="Times New Roman"/>
+          <w:sz w:val="28"/>
+          <w:szCs w:val="28"/>
+        </w:rPr>
+      </w:pPr>
+      <w:r>
+        <w:rPr>
+          <w:rFonts w:ascii="Times New Roman" w:hAnsi="Times New Roman" w:cs="Times New Roman"/>
+          <w:noProof/>
+          <w:sz w:val="28"/>
+          <w:szCs w:val="28"/>
+        </w:rPr>
+        <w:drawing>
+          <wp:inline distT="0" distB="0" distL="0" distR="0" wp14:anchorId="4475CC49" wp14:editId="762AE575">
             <wp:extent cx="2082633" cy="1562100"/>
             <wp:effectExtent l="0" t="0" r="0" b="0"/>
             <wp:docPr id="12" name="图片 12"/>
@@ -2993,7 +3129,7 @@
                     <pic:cNvPicPr/>
                   </pic:nvPicPr>
                   <pic:blipFill>
-                    <a:blip r:embed="rId18" cstate="print">
+                    <a:blip r:embed="rId19" cstate="print">
                       <a:extLst>
                         <a:ext uri="{28A0092B-C50C-407E-A947-70E740481C1C}">
                           <a14:useLocalDpi xmlns:a14="http://schemas.microsoft.com/office/drawing/2010/main" val="0"/>
@@ -3022,14 +3158,63 @@
     </w:p>
     <w:p>
       <w:pPr>
+        <w:ind w:firstLineChars="1150" w:firstLine="3220"/>
+        <w:rPr>
+          <w:rFonts w:ascii="Times New Roman" w:hAnsi="Times New Roman" w:cs="Times New Roman" w:hint="eastAsia"/>
+          <w:sz w:val="28"/>
+          <w:szCs w:val="28"/>
+        </w:rPr>
+      </w:pPr>
+      <w:r>
+        <w:rPr>
+          <w:rFonts w:ascii="Times New Roman" w:hAnsi="Times New Roman" w:cs="Times New Roman"/>
+          <w:sz w:val="28"/>
+          <w:szCs w:val="28"/>
+        </w:rPr>
+        <w:t>fixed acidity</w:t>
+      </w:r>
+      <w:r>
+        <w:rPr>
+          <w:rFonts w:ascii="Times New Roman" w:hAnsi="Times New Roman" w:cs="Times New Roman"/>
+          <w:sz w:val="28"/>
+          <w:szCs w:val="28"/>
+        </w:rPr>
+        <w:t xml:space="preserve"> = </w:t>
+      </w:r>
+      <w:r>
+        <w:rPr>
+          <w:rFonts w:ascii="Times New Roman" w:hAnsi="Times New Roman" w:cs="Times New Roman" w:hint="eastAsia"/>
+          <w:sz w:val="28"/>
+          <w:szCs w:val="28"/>
+        </w:rPr>
+        <w:t>9</w:t>
+      </w:r>
+    </w:p>
+    <w:p>
+      <w:pPr>
         <w:ind w:firstLineChars="150" w:firstLine="420"/>
-        <w:jc w:val="center"/>
-        <w:rPr>
-          <w:rFonts w:ascii="Times New Roman" w:hAnsi="Times New Roman" w:cs="Times New Roman"/>
-          <w:sz w:val="28"/>
-          <w:szCs w:val="28"/>
-        </w:rPr>
-      </w:pPr>
+        <w:rPr>
+          <w:rFonts w:ascii="Times New Roman" w:hAnsi="Times New Roman" w:cs="Times New Roman"/>
+          <w:sz w:val="28"/>
+          <w:szCs w:val="28"/>
+        </w:rPr>
+      </w:pPr>
+      <w:r>
+        <w:rPr>
+          <w:rFonts w:ascii="Times New Roman" w:hAnsi="Times New Roman" w:cs="Times New Roman" w:hint="eastAsia"/>
+          <w:sz w:val="28"/>
+          <w:szCs w:val="28"/>
+        </w:rPr>
+        <w:t>I</w:t>
+      </w:r>
+      <w:r>
+        <w:rPr>
+          <w:rFonts w:ascii="Times New Roman" w:hAnsi="Times New Roman" w:cs="Times New Roman"/>
+          <w:sz w:val="28"/>
+          <w:szCs w:val="28"/>
+        </w:rPr>
+        <w:t>t seems like the feature ‘</w:t>
+      </w:r>
       <w:r>
         <w:rPr>
           <w:rFonts w:ascii="Times New Roman" w:hAnsi="Times New Roman" w:cs="Times New Roman"/>
@@ -3044,133 +3229,87 @@
           <w:sz w:val="28"/>
           <w:szCs w:val="28"/>
         </w:rPr>
-        <w:t xml:space="preserve"> = </w:t>
-      </w:r>
-      <w:r>
-        <w:rPr>
-          <w:rFonts w:ascii="Times New Roman" w:hAnsi="Times New Roman" w:cs="Times New Roman"/>
-          <w:sz w:val="28"/>
-          <w:szCs w:val="28"/>
-        </w:rPr>
-        <w:t>7</w:t>
-      </w:r>
-      <w:r>
+        <w:t>’ has relationship with every other feature. But since it’s the only categorical feature and there may be some unforeseen consequence after deleting it, I just leave it there.</w:t>
+      </w:r>
+    </w:p>
+    <w:p>
+      <w:pPr>
+        <w:ind w:firstLineChars="150" w:firstLine="420"/>
+        <w:rPr>
+          <w:rFonts w:ascii="Times New Roman" w:hAnsi="Times New Roman" w:cs="Times New Roman"/>
+          <w:sz w:val="28"/>
+          <w:szCs w:val="28"/>
+        </w:rPr>
+      </w:pPr>
+    </w:p>
+    <w:p>
+      <w:pPr>
+        <w:ind w:firstLineChars="150" w:firstLine="420"/>
+        <w:rPr>
+          <w:rFonts w:ascii="Times New Roman" w:hAnsi="Times New Roman" w:cs="Times New Roman"/>
+          <w:sz w:val="28"/>
+          <w:szCs w:val="28"/>
+        </w:rPr>
+      </w:pPr>
+    </w:p>
+    <w:p>
+      <w:pPr>
+        <w:ind w:firstLineChars="150" w:firstLine="420"/>
+        <w:rPr>
+          <w:rFonts w:ascii="Times New Roman" w:hAnsi="Times New Roman" w:cs="Times New Roman"/>
+          <w:sz w:val="28"/>
+          <w:szCs w:val="28"/>
+        </w:rPr>
+      </w:pPr>
+    </w:p>
+    <w:p>
+      <w:pPr>
+        <w:ind w:firstLineChars="150" w:firstLine="420"/>
+        <w:rPr>
+          <w:rFonts w:ascii="Times New Roman" w:hAnsi="Times New Roman" w:cs="Times New Roman"/>
+          <w:sz w:val="28"/>
+          <w:szCs w:val="28"/>
+        </w:rPr>
+      </w:pPr>
+    </w:p>
+    <w:p>
+      <w:pPr>
+        <w:ind w:firstLineChars="150" w:firstLine="420"/>
+        <w:rPr>
+          <w:rFonts w:ascii="Times New Roman" w:hAnsi="Times New Roman" w:cs="Times New Roman"/>
+          <w:sz w:val="28"/>
+          <w:szCs w:val="28"/>
+        </w:rPr>
+      </w:pPr>
+    </w:p>
+    <w:p>
+      <w:pPr>
+        <w:ind w:firstLineChars="150" w:firstLine="420"/>
+        <w:rPr>
+          <w:rFonts w:ascii="Times New Roman" w:hAnsi="Times New Roman" w:cs="Times New Roman"/>
+          <w:sz w:val="28"/>
+          <w:szCs w:val="28"/>
+        </w:rPr>
+      </w:pPr>
+    </w:p>
+    <w:p>
+      <w:pPr>
+        <w:ind w:firstLineChars="150" w:firstLine="420"/>
+        <w:rPr>
+          <w:rFonts w:ascii="Times New Roman" w:hAnsi="Times New Roman" w:cs="Times New Roman"/>
+          <w:sz w:val="28"/>
+          <w:szCs w:val="28"/>
+        </w:rPr>
+      </w:pPr>
+    </w:p>
+    <w:p>
+      <w:pPr>
+        <w:ind w:firstLineChars="150" w:firstLine="420"/>
         <w:rPr>
           <w:rFonts w:ascii="Times New Roman" w:hAnsi="Times New Roman" w:cs="Times New Roman" w:hint="eastAsia"/>
           <w:sz w:val="28"/>
           <w:szCs w:val="28"/>
         </w:rPr>
-        <w:t xml:space="preserve"> </w:t>
-      </w:r>
-      <w:r>
-        <w:rPr>
-          <w:rFonts w:ascii="Times New Roman" w:hAnsi="Times New Roman" w:cs="Times New Roman"/>
-          <w:sz w:val="28"/>
-          <w:szCs w:val="28"/>
-        </w:rPr>
-        <w:t xml:space="preserve">                </w:t>
-      </w:r>
-      <w:r>
-        <w:rPr>
-          <w:rFonts w:ascii="Times New Roman" w:hAnsi="Times New Roman" w:cs="Times New Roman"/>
-          <w:sz w:val="28"/>
-          <w:szCs w:val="28"/>
-        </w:rPr>
-        <w:t>fixed acidity</w:t>
-      </w:r>
-      <w:r>
-        <w:rPr>
-          <w:rFonts w:ascii="Times New Roman" w:hAnsi="Times New Roman" w:cs="Times New Roman"/>
-          <w:sz w:val="28"/>
-          <w:szCs w:val="28"/>
-        </w:rPr>
-        <w:t xml:space="preserve"> = </w:t>
-      </w:r>
-      <w:r>
-        <w:rPr>
-          <w:rFonts w:ascii="Times New Roman" w:hAnsi="Times New Roman" w:cs="Times New Roman"/>
-          <w:sz w:val="28"/>
-          <w:szCs w:val="28"/>
-        </w:rPr>
-        <w:t>9</w:t>
-      </w:r>
-    </w:p>
-    <w:p>
-      <w:pPr>
-        <w:ind w:firstLineChars="150" w:firstLine="420"/>
-        <w:rPr>
-          <w:rFonts w:ascii="Times New Roman" w:hAnsi="Times New Roman" w:cs="Times New Roman"/>
-          <w:sz w:val="28"/>
-          <w:szCs w:val="28"/>
-        </w:rPr>
-      </w:pPr>
-      <w:r>
-        <w:rPr>
-          <w:rFonts w:ascii="Times New Roman" w:hAnsi="Times New Roman" w:cs="Times New Roman" w:hint="eastAsia"/>
-          <w:sz w:val="28"/>
-          <w:szCs w:val="28"/>
-        </w:rPr>
-        <w:t>I</w:t>
-      </w:r>
-      <w:r>
-        <w:rPr>
-          <w:rFonts w:ascii="Times New Roman" w:hAnsi="Times New Roman" w:cs="Times New Roman"/>
-          <w:sz w:val="28"/>
-          <w:szCs w:val="28"/>
-        </w:rPr>
-        <w:t xml:space="preserve">t seems like the feature </w:t>
-      </w:r>
-      <w:r>
-        <w:rPr>
-          <w:rFonts w:ascii="Times New Roman" w:hAnsi="Times New Roman" w:cs="Times New Roman"/>
-          <w:sz w:val="28"/>
-          <w:szCs w:val="28"/>
-        </w:rPr>
-        <w:t>‘</w:t>
-      </w:r>
-      <w:r>
-        <w:rPr>
-          <w:rFonts w:ascii="Times New Roman" w:hAnsi="Times New Roman" w:cs="Times New Roman"/>
-          <w:sz w:val="28"/>
-          <w:szCs w:val="28"/>
-        </w:rPr>
-        <w:t>fixed acidity</w:t>
-      </w:r>
-      <w:r>
-        <w:rPr>
-          <w:rFonts w:ascii="Times New Roman" w:hAnsi="Times New Roman" w:cs="Times New Roman"/>
-          <w:sz w:val="28"/>
-          <w:szCs w:val="28"/>
-        </w:rPr>
-        <w:t>’</w:t>
-      </w:r>
-      <w:r>
-        <w:rPr>
-          <w:rFonts w:ascii="Times New Roman" w:hAnsi="Times New Roman" w:cs="Times New Roman"/>
-          <w:sz w:val="28"/>
-          <w:szCs w:val="28"/>
-        </w:rPr>
-        <w:t xml:space="preserve"> has relationship with every other feature. But since it’s the only categorical feature and there may be some unforeseen consequence after deleting it, I just leave it there.</w:t>
-      </w:r>
-    </w:p>
-    <w:p>
-      <w:pPr>
-        <w:ind w:firstLineChars="150" w:firstLine="420"/>
-        <w:rPr>
-          <w:rFonts w:ascii="Times New Roman" w:hAnsi="Times New Roman" w:cs="Times New Roman"/>
-          <w:sz w:val="28"/>
-          <w:szCs w:val="28"/>
-        </w:rPr>
-      </w:pPr>
-    </w:p>
-    <w:p>
-      <w:pPr>
-        <w:ind w:firstLineChars="150" w:firstLine="420"/>
-        <w:rPr>
-          <w:rFonts w:ascii="Times New Roman" w:hAnsi="Times New Roman" w:cs="Times New Roman"/>
-          <w:sz w:val="28"/>
-          <w:szCs w:val="28"/>
-        </w:rPr>
       </w:pPr>
     </w:p>
     <w:p>
@@ -3182,7 +3321,7 @@
           <w:szCs w:val="28"/>
         </w:rPr>
       </w:pPr>
-      <w:bookmarkStart w:id="9" w:name="_Toc25941309"/>
+      <w:bookmarkStart w:id="8" w:name="_Toc25941309"/>
       <w:r>
         <w:rPr>
           <w:rFonts w:ascii="Times New Roman" w:hAnsi="Times New Roman" w:cs="Times New Roman"/>
@@ -3192,184 +3331,263 @@
         <w:lastRenderedPageBreak/>
         <w:t>Model Construction</w:t>
       </w:r>
+      <w:bookmarkEnd w:id="8"/>
+    </w:p>
+    <w:p>
+      <w:pPr>
+        <w:ind w:firstLineChars="150" w:firstLine="420"/>
+        <w:rPr>
+          <w:rFonts w:ascii="Times New Roman" w:hAnsi="Times New Roman" w:cs="Times New Roman"/>
+          <w:sz w:val="28"/>
+          <w:szCs w:val="28"/>
+        </w:rPr>
+      </w:pPr>
+      <w:r>
+        <w:rPr>
+          <w:rFonts w:ascii="Times New Roman" w:hAnsi="Times New Roman" w:cs="Times New Roman" w:hint="eastAsia"/>
+          <w:sz w:val="28"/>
+          <w:szCs w:val="28"/>
+        </w:rPr>
+        <w:t>A</w:t>
+      </w:r>
+      <w:r>
+        <w:rPr>
+          <w:rFonts w:ascii="Times New Roman" w:hAnsi="Times New Roman" w:cs="Times New Roman"/>
+          <w:sz w:val="28"/>
+          <w:szCs w:val="28"/>
+        </w:rPr>
+        <w:t>fter the data exploration, I divided the whole dataset into 2 parts which are training dataset (80%) and test dataset (20%). The test dataset can’t be seen while training the model.</w:t>
+      </w:r>
+    </w:p>
+    <w:p>
+      <w:pPr>
+        <w:ind w:firstLineChars="150" w:firstLine="420"/>
+        <w:rPr>
+          <w:rFonts w:ascii="Times New Roman" w:hAnsi="Times New Roman" w:cs="Times New Roman"/>
+          <w:sz w:val="28"/>
+          <w:szCs w:val="28"/>
+        </w:rPr>
+      </w:pPr>
+      <w:r>
+        <w:rPr>
+          <w:rFonts w:ascii="Times New Roman" w:hAnsi="Times New Roman" w:cs="Times New Roman"/>
+          <w:sz w:val="28"/>
+          <w:szCs w:val="28"/>
+        </w:rPr>
+        <w:t>For this project, I chose the way of error-based learning, more specifically, it’s the l</w:t>
+      </w:r>
+      <w:r>
+        <w:rPr>
+          <w:rFonts w:ascii="Times New Roman" w:hAnsi="Times New Roman" w:cs="Times New Roman"/>
+          <w:sz w:val="28"/>
+          <w:szCs w:val="28"/>
+        </w:rPr>
+        <w:t xml:space="preserve">inear </w:t>
+      </w:r>
+      <w:r>
+        <w:rPr>
+          <w:rFonts w:ascii="Times New Roman" w:hAnsi="Times New Roman" w:cs="Times New Roman"/>
+          <w:sz w:val="28"/>
+          <w:szCs w:val="28"/>
+        </w:rPr>
+        <w:t>r</w:t>
+      </w:r>
+      <w:r>
+        <w:rPr>
+          <w:rFonts w:ascii="Times New Roman" w:hAnsi="Times New Roman" w:cs="Times New Roman"/>
+          <w:sz w:val="28"/>
+          <w:szCs w:val="28"/>
+        </w:rPr>
+        <w:t xml:space="preserve">egression with </w:t>
+      </w:r>
+      <w:r>
+        <w:rPr>
+          <w:rFonts w:ascii="Times New Roman" w:hAnsi="Times New Roman" w:cs="Times New Roman"/>
+          <w:sz w:val="28"/>
+          <w:szCs w:val="28"/>
+        </w:rPr>
+        <w:t>g</w:t>
+      </w:r>
+      <w:r>
+        <w:rPr>
+          <w:rFonts w:ascii="Times New Roman" w:hAnsi="Times New Roman" w:cs="Times New Roman"/>
+          <w:sz w:val="28"/>
+          <w:szCs w:val="28"/>
+        </w:rPr>
+        <w:t xml:space="preserve">radient </w:t>
+      </w:r>
+      <w:r>
+        <w:rPr>
+          <w:rFonts w:ascii="Times New Roman" w:hAnsi="Times New Roman" w:cs="Times New Roman"/>
+          <w:sz w:val="28"/>
+          <w:szCs w:val="28"/>
+        </w:rPr>
+        <w:t>d</w:t>
+      </w:r>
+      <w:r>
+        <w:rPr>
+          <w:rFonts w:ascii="Times New Roman" w:hAnsi="Times New Roman" w:cs="Times New Roman"/>
+          <w:sz w:val="28"/>
+          <w:szCs w:val="28"/>
+        </w:rPr>
+        <w:t>escent</w:t>
+      </w:r>
+      <w:r>
+        <w:rPr>
+          <w:rFonts w:ascii="Times New Roman" w:hAnsi="Times New Roman" w:cs="Times New Roman"/>
+          <w:sz w:val="28"/>
+          <w:szCs w:val="28"/>
+        </w:rPr>
+        <w:t>. Cause in my opinion, this model suits more with high dimension training.</w:t>
+      </w:r>
+    </w:p>
+    <w:p>
+      <w:pPr>
+        <w:ind w:firstLineChars="150" w:firstLine="420"/>
+        <w:rPr>
+          <w:rFonts w:ascii="Times New Roman" w:hAnsi="Times New Roman" w:cs="Times New Roman"/>
+          <w:sz w:val="28"/>
+          <w:szCs w:val="28"/>
+        </w:rPr>
+      </w:pPr>
+      <w:r>
+        <w:rPr>
+          <w:rFonts w:ascii="Times New Roman" w:hAnsi="Times New Roman" w:cs="Times New Roman" w:hint="eastAsia"/>
+          <w:sz w:val="28"/>
+          <w:szCs w:val="28"/>
+        </w:rPr>
+        <w:t>A</w:t>
+      </w:r>
+      <w:r>
+        <w:rPr>
+          <w:rFonts w:ascii="Times New Roman" w:hAnsi="Times New Roman" w:cs="Times New Roman"/>
+          <w:sz w:val="28"/>
+          <w:szCs w:val="28"/>
+        </w:rPr>
+        <w:t xml:space="preserve">fter the training, the highest accuracy of the prediction can be 96.2% (with an acceptable error of </w:t>
+      </w:r>
+      <w:r>
+        <w:rPr>
+          <w:rFonts w:ascii="Times New Roman" w:hAnsi="Times New Roman" w:cs="Times New Roman" w:hint="eastAsia"/>
+          <w:sz w:val="28"/>
+          <w:szCs w:val="28"/>
+        </w:rPr>
+        <w:t>±</w:t>
+      </w:r>
+      <w:r>
+        <w:rPr>
+          <w:rFonts w:ascii="Times New Roman" w:hAnsi="Times New Roman" w:cs="Times New Roman"/>
+          <w:sz w:val="28"/>
+          <w:szCs w:val="28"/>
+        </w:rPr>
+        <w:t xml:space="preserve"> </w:t>
+      </w:r>
+      <w:r>
+        <w:rPr>
+          <w:rFonts w:ascii="Times New Roman" w:hAnsi="Times New Roman" w:cs="Times New Roman" w:hint="eastAsia"/>
+          <w:sz w:val="28"/>
+          <w:szCs w:val="28"/>
+        </w:rPr>
+        <w:t>1)</w:t>
+      </w:r>
+      <w:r>
+        <w:rPr>
+          <w:rFonts w:ascii="Times New Roman" w:hAnsi="Times New Roman" w:cs="Times New Roman"/>
+          <w:sz w:val="28"/>
+          <w:szCs w:val="28"/>
+        </w:rPr>
+        <w:t>. Normally</w:t>
+      </w:r>
+      <w:r>
+        <w:rPr>
+          <w:rFonts w:ascii="Times New Roman" w:hAnsi="Times New Roman" w:cs="Times New Roman"/>
+          <w:sz w:val="28"/>
+          <w:szCs w:val="28"/>
+        </w:rPr>
+        <w:t>, it would be more than 91%.</w:t>
+      </w:r>
+    </w:p>
+    <w:p>
+      <w:pPr>
+        <w:ind w:firstLineChars="150" w:firstLine="315"/>
+        <w:rPr>
+          <w:rFonts w:ascii="Times New Roman" w:hAnsi="Times New Roman" w:cs="Times New Roman"/>
+          <w:sz w:val="28"/>
+          <w:szCs w:val="28"/>
+        </w:rPr>
+      </w:pPr>
+      <w:r>
+        <w:rPr>
+          <w:noProof/>
+        </w:rPr>
+        <w:drawing>
+          <wp:inline distT="0" distB="0" distL="0" distR="0" wp14:anchorId="08F5611B" wp14:editId="025D9F98">
+            <wp:extent cx="5274310" cy="608330"/>
+            <wp:effectExtent l="0" t="0" r="2540" b="1270"/>
+            <wp:docPr id="8" name="图片 8"/>
+            <wp:cNvGraphicFramePr>
+              <a:graphicFrameLocks xmlns:a="http://schemas.openxmlformats.org/drawingml/2006/main" noChangeAspect="1"/>
+            </wp:cNvGraphicFramePr>
+            <a:graphic xmlns:a="http://schemas.openxmlformats.org/drawingml/2006/main">
+              <a:graphicData uri="http://schemas.openxmlformats.org/drawingml/2006/picture">
+                <pic:pic xmlns:pic="http://schemas.openxmlformats.org/drawingml/2006/picture">
+                  <pic:nvPicPr>
+                    <pic:cNvPr id="1" name=""/>
+                    <pic:cNvPicPr/>
+                  </pic:nvPicPr>
+                  <pic:blipFill>
+                    <a:blip r:embed="rId20"/>
+                    <a:stretch>
+                      <a:fillRect/>
+                    </a:stretch>
+                  </pic:blipFill>
+                  <pic:spPr>
+                    <a:xfrm>
+                      <a:off x="0" y="0"/>
+                      <a:ext cx="5274310" cy="608330"/>
+                    </a:xfrm>
+                    <a:prstGeom prst="rect">
+                      <a:avLst/>
+                    </a:prstGeom>
+                  </pic:spPr>
+                </pic:pic>
+              </a:graphicData>
+            </a:graphic>
+          </wp:inline>
+        </w:drawing>
+      </w:r>
+    </w:p>
+    <w:p>
+      <w:pPr>
+        <w:ind w:firstLineChars="150" w:firstLine="360"/>
+        <w:jc w:val="center"/>
+        <w:rPr>
+          <w:rFonts w:ascii="Times New Roman" w:hAnsi="Times New Roman" w:cs="Times New Roman" w:hint="eastAsia"/>
+          <w:sz w:val="24"/>
+          <w:szCs w:val="24"/>
+        </w:rPr>
+      </w:pPr>
+      <w:bookmarkStart w:id="9" w:name="_GoBack"/>
+      <w:r>
+        <w:rPr>
+          <w:rFonts w:ascii="Times New Roman" w:hAnsi="Times New Roman" w:cs="Times New Roman" w:hint="eastAsia"/>
+          <w:sz w:val="24"/>
+          <w:szCs w:val="24"/>
+        </w:rPr>
+        <w:t>h</w:t>
+      </w:r>
+      <w:r>
+        <w:rPr>
+          <w:rFonts w:ascii="Times New Roman" w:hAnsi="Times New Roman" w:cs="Times New Roman"/>
+          <w:sz w:val="24"/>
+          <w:szCs w:val="24"/>
+        </w:rPr>
+        <w:t>ow to use the code</w:t>
+      </w:r>
       <w:bookmarkEnd w:id="9"/>
     </w:p>
-    <w:p>
-      <w:pPr>
-        <w:ind w:firstLineChars="150" w:firstLine="420"/>
-        <w:rPr>
-          <w:rFonts w:ascii="Times New Roman" w:hAnsi="Times New Roman" w:cs="Times New Roman"/>
-          <w:sz w:val="28"/>
-          <w:szCs w:val="28"/>
-        </w:rPr>
-      </w:pPr>
-      <w:r>
-        <w:rPr>
-          <w:rFonts w:ascii="Times New Roman" w:hAnsi="Times New Roman" w:cs="Times New Roman" w:hint="eastAsia"/>
-          <w:sz w:val="28"/>
-          <w:szCs w:val="28"/>
-        </w:rPr>
-        <w:t>A</w:t>
-      </w:r>
-      <w:r>
-        <w:rPr>
-          <w:rFonts w:ascii="Times New Roman" w:hAnsi="Times New Roman" w:cs="Times New Roman"/>
-          <w:sz w:val="28"/>
-          <w:szCs w:val="28"/>
-        </w:rPr>
-        <w:t>fter the data exploration, I divided the whole dataset into 2 parts which are training dataset (80%) and test dataset (20%). The test dataset can’t be seen while training the model.</w:t>
-      </w:r>
-    </w:p>
-    <w:p>
-      <w:pPr>
-        <w:ind w:firstLineChars="150" w:firstLine="420"/>
-        <w:rPr>
-          <w:rFonts w:ascii="Times New Roman" w:hAnsi="Times New Roman" w:cs="Times New Roman"/>
-          <w:sz w:val="28"/>
-          <w:szCs w:val="28"/>
-        </w:rPr>
-      </w:pPr>
-      <w:r>
-        <w:rPr>
-          <w:rFonts w:ascii="Times New Roman" w:hAnsi="Times New Roman" w:cs="Times New Roman"/>
-          <w:sz w:val="28"/>
-          <w:szCs w:val="28"/>
-        </w:rPr>
-        <w:t>For this project, I chose the way of error-based learning, more specifically, it’s the l</w:t>
-      </w:r>
-      <w:r>
-        <w:rPr>
-          <w:rFonts w:ascii="Times New Roman" w:hAnsi="Times New Roman" w:cs="Times New Roman"/>
-          <w:sz w:val="28"/>
-          <w:szCs w:val="28"/>
-        </w:rPr>
-        <w:t xml:space="preserve">inear </w:t>
-      </w:r>
-      <w:r>
-        <w:rPr>
-          <w:rFonts w:ascii="Times New Roman" w:hAnsi="Times New Roman" w:cs="Times New Roman"/>
-          <w:sz w:val="28"/>
-          <w:szCs w:val="28"/>
-        </w:rPr>
-        <w:t>r</w:t>
-      </w:r>
-      <w:r>
-        <w:rPr>
-          <w:rFonts w:ascii="Times New Roman" w:hAnsi="Times New Roman" w:cs="Times New Roman"/>
-          <w:sz w:val="28"/>
-          <w:szCs w:val="28"/>
-        </w:rPr>
-        <w:t xml:space="preserve">egression with </w:t>
-      </w:r>
-      <w:r>
-        <w:rPr>
-          <w:rFonts w:ascii="Times New Roman" w:hAnsi="Times New Roman" w:cs="Times New Roman"/>
-          <w:sz w:val="28"/>
-          <w:szCs w:val="28"/>
-        </w:rPr>
-        <w:t>g</w:t>
-      </w:r>
-      <w:r>
-        <w:rPr>
-          <w:rFonts w:ascii="Times New Roman" w:hAnsi="Times New Roman" w:cs="Times New Roman"/>
-          <w:sz w:val="28"/>
-          <w:szCs w:val="28"/>
-        </w:rPr>
-        <w:t xml:space="preserve">radient </w:t>
-      </w:r>
-      <w:r>
-        <w:rPr>
-          <w:rFonts w:ascii="Times New Roman" w:hAnsi="Times New Roman" w:cs="Times New Roman"/>
-          <w:sz w:val="28"/>
-          <w:szCs w:val="28"/>
-        </w:rPr>
-        <w:t>d</w:t>
-      </w:r>
-      <w:r>
-        <w:rPr>
-          <w:rFonts w:ascii="Times New Roman" w:hAnsi="Times New Roman" w:cs="Times New Roman"/>
-          <w:sz w:val="28"/>
-          <w:szCs w:val="28"/>
-        </w:rPr>
-        <w:t>escent</w:t>
-      </w:r>
-      <w:r>
-        <w:rPr>
-          <w:rFonts w:ascii="Times New Roman" w:hAnsi="Times New Roman" w:cs="Times New Roman"/>
-          <w:sz w:val="28"/>
-          <w:szCs w:val="28"/>
-        </w:rPr>
-        <w:t>. Cause in my opinion, this model suits more with high dimension training.</w:t>
-      </w:r>
-    </w:p>
-    <w:p>
-      <w:pPr>
-        <w:ind w:firstLineChars="150" w:firstLine="420"/>
-        <w:rPr>
-          <w:rFonts w:ascii="Times New Roman" w:hAnsi="Times New Roman" w:cs="Times New Roman" w:hint="eastAsia"/>
-          <w:sz w:val="28"/>
-          <w:szCs w:val="28"/>
-        </w:rPr>
-      </w:pPr>
-      <w:r>
-        <w:rPr>
-          <w:rFonts w:ascii="Times New Roman" w:hAnsi="Times New Roman" w:cs="Times New Roman" w:hint="eastAsia"/>
-          <w:sz w:val="28"/>
-          <w:szCs w:val="28"/>
-        </w:rPr>
-        <w:t>A</w:t>
-      </w:r>
-      <w:r>
-        <w:rPr>
-          <w:rFonts w:ascii="Times New Roman" w:hAnsi="Times New Roman" w:cs="Times New Roman"/>
-          <w:sz w:val="28"/>
-          <w:szCs w:val="28"/>
-        </w:rPr>
-        <w:t xml:space="preserve">fter the training, the highest accuracy of the prediction can be 96.2% (with an acceptable error of </w:t>
-      </w:r>
-      <w:r>
-        <w:rPr>
-          <w:rFonts w:ascii="Times New Roman" w:hAnsi="Times New Roman" w:cs="Times New Roman" w:hint="eastAsia"/>
-          <w:sz w:val="28"/>
-          <w:szCs w:val="28"/>
-        </w:rPr>
-        <w:t>±</w:t>
-      </w:r>
-      <w:r>
-        <w:rPr>
-          <w:rFonts w:ascii="Times New Roman" w:hAnsi="Times New Roman" w:cs="Times New Roman"/>
-          <w:sz w:val="28"/>
-          <w:szCs w:val="28"/>
-        </w:rPr>
-        <w:t xml:space="preserve"> </w:t>
-      </w:r>
-      <w:r>
-        <w:rPr>
-          <w:rFonts w:ascii="Times New Roman" w:hAnsi="Times New Roman" w:cs="Times New Roman" w:hint="eastAsia"/>
-          <w:sz w:val="28"/>
-          <w:szCs w:val="28"/>
-        </w:rPr>
-        <w:t>1)</w:t>
-      </w:r>
-      <w:r>
-        <w:rPr>
-          <w:rFonts w:ascii="Times New Roman" w:hAnsi="Times New Roman" w:cs="Times New Roman"/>
-          <w:sz w:val="28"/>
-          <w:szCs w:val="28"/>
-        </w:rPr>
-        <w:t>. Normally</w:t>
-      </w:r>
-      <w:r>
-        <w:rPr>
-          <w:rFonts w:ascii="Times New Roman" w:hAnsi="Times New Roman" w:cs="Times New Roman"/>
-          <w:sz w:val="28"/>
-          <w:szCs w:val="28"/>
-        </w:rPr>
-        <w:t>, it would be more than 91%.</w:t>
-      </w:r>
-    </w:p>
     <w:sectPr>
-      <w:footerReference w:type="default" r:id="rId19"/>
+      <w:footerReference w:type="default" r:id="rId21"/>
       <w:pgSz w:w="11906" w:h="16838"/>
       <w:pgMar w:top="1440" w:right="1800" w:bottom="1440" w:left="1800" w:header="851" w:footer="992" w:gutter="0"/>
       <w:cols w:space="425"/>
@@ -3408,6 +3626,7 @@
         <w:docPartUnique/>
       </w:docPartObj>
     </w:sdtPr>
+    <w:sdtEndPr/>
     <w:sdtContent>
       <w:p>
         <w:pPr>
@@ -4446,7 +4665,7 @@
 </file>
 
 <file path=customXml/itemProps1.xml><?xml version="1.0" encoding="utf-8"?>
-<ds:datastoreItem xmlns:ds="http://schemas.openxmlformats.org/officeDocument/2006/customXml" ds:itemID="{4C0A8353-D3B1-4CF7-B26A-6C4ADB538E46}">
+<ds:datastoreItem xmlns:ds="http://schemas.openxmlformats.org/officeDocument/2006/customXml" ds:itemID="{CD96FB14-7D06-4F51-B23D-BB528C075FA0}">
   <ds:schemaRefs>
     <ds:schemaRef ds:uri="http://schemas.openxmlformats.org/officeDocument/2006/bibliography"/>
   </ds:schemaRefs>

</xml_diff>

<commit_message>
Modify the final writeup.
</commit_message>
<xml_diff>
--- a/proposal/Proposal.docx
+++ b/proposal/Proposal.docx
@@ -151,7 +151,15 @@
             <w:rPr>
               <w:lang w:val="zh-CN"/>
             </w:rPr>
-            <w:t>ontents</w:t>
+            <w:t>ont</w:t>
+          </w:r>
+          <w:bookmarkStart w:id="0" w:name="_GoBack"/>
+          <w:bookmarkEnd w:id="0"/>
+          <w:r>
+            <w:rPr>
+              <w:lang w:val="zh-CN"/>
+            </w:rPr>
+            <w:t>ents</w:t>
           </w:r>
         </w:p>
         <w:p>
@@ -1065,8 +1073,8 @@
           <w:szCs w:val="32"/>
         </w:rPr>
         <w:tab/>
-        <w:t>Jiayao Pang</w:t>
-      </w:r>
+      </w:r>
+      <w:proofErr w:type="spellStart"/>
       <w:r>
         <w:rPr>
           <w:rFonts w:ascii="Times New Roman" w:hAnsi="Times New Roman" w:cs="Times New Roman"/>
@@ -1075,8 +1083,9 @@
           <w:sz w:val="32"/>
           <w:szCs w:val="32"/>
         </w:rPr>
-        <w:tab/>
-      </w:r>
+        <w:t>Jiayao</w:t>
+      </w:r>
+      <w:proofErr w:type="spellEnd"/>
       <w:r>
         <w:rPr>
           <w:rFonts w:ascii="Times New Roman" w:hAnsi="Times New Roman" w:cs="Times New Roman"/>
@@ -1085,7 +1094,7 @@
           <w:sz w:val="32"/>
           <w:szCs w:val="32"/>
         </w:rPr>
-        <w:tab/>
+        <w:t xml:space="preserve"> Pang</w:t>
       </w:r>
       <w:r>
         <w:rPr>
@@ -1106,32 +1115,52 @@
           <w:szCs w:val="32"/>
         </w:rPr>
         <w:tab/>
-        <w:t>194174300</w:t>
-      </w:r>
-    </w:p>
-    <w:p>
-      <w:pPr>
-        <w:pStyle w:val="1"/>
-        <w:rPr>
-          <w:rFonts w:ascii="Times New Roman" w:hAnsi="Times New Roman" w:cs="Times New Roman"/>
+      </w:r>
+      <w:r>
+        <w:rPr>
+          <w:rFonts w:ascii="Times New Roman" w:hAnsi="Times New Roman" w:cs="Times New Roman"/>
+          <w:b/>
+          <w:bCs/>
           <w:sz w:val="32"/>
           <w:szCs w:val="32"/>
         </w:rPr>
-      </w:pPr>
-      <w:bookmarkStart w:id="0" w:name="_Toc25941302"/>
-      <w:bookmarkStart w:id="1" w:name="_Hlk25934390"/>
-      <w:r>
-        <w:rPr>
-          <w:rFonts w:ascii="Times New Roman" w:hAnsi="Times New Roman" w:cs="Times New Roman"/>
+        <w:tab/>
+      </w:r>
+      <w:r>
+        <w:rPr>
+          <w:rFonts w:ascii="Times New Roman" w:hAnsi="Times New Roman" w:cs="Times New Roman"/>
+          <w:b/>
+          <w:bCs/>
           <w:sz w:val="32"/>
           <w:szCs w:val="32"/>
         </w:rPr>
+        <w:tab/>
+        <w:t>194174300</w:t>
+      </w:r>
+    </w:p>
+    <w:p>
+      <w:pPr>
+        <w:pStyle w:val="1"/>
+        <w:rPr>
+          <w:rFonts w:ascii="Times New Roman" w:hAnsi="Times New Roman" w:cs="Times New Roman"/>
+          <w:sz w:val="32"/>
+          <w:szCs w:val="32"/>
+        </w:rPr>
+      </w:pPr>
+      <w:bookmarkStart w:id="1" w:name="_Toc25941302"/>
+      <w:bookmarkStart w:id="2" w:name="_Hlk25934390"/>
+      <w:r>
+        <w:rPr>
+          <w:rFonts w:ascii="Times New Roman" w:hAnsi="Times New Roman" w:cs="Times New Roman"/>
+          <w:sz w:val="32"/>
+          <w:szCs w:val="32"/>
+        </w:rPr>
         <w:lastRenderedPageBreak/>
         <w:t>Background</w:t>
       </w:r>
-      <w:bookmarkEnd w:id="0"/>
-    </w:p>
-    <w:bookmarkEnd w:id="1"/>
+      <w:bookmarkEnd w:id="1"/>
+    </w:p>
+    <w:bookmarkEnd w:id="2"/>
     <w:p>
       <w:pPr>
         <w:ind w:firstLineChars="200" w:firstLine="560"/>
@@ -1191,7 +1220,7 @@
           <w:szCs w:val="32"/>
         </w:rPr>
       </w:pPr>
-      <w:bookmarkStart w:id="2" w:name="_Toc25941303"/>
+      <w:bookmarkStart w:id="3" w:name="_Toc25941303"/>
       <w:r>
         <w:rPr>
           <w:rFonts w:ascii="Times New Roman" w:hAnsi="Times New Roman" w:cs="Times New Roman"/>
@@ -1200,7 +1229,7 @@
         </w:rPr>
         <w:t>Problem</w:t>
       </w:r>
-      <w:bookmarkEnd w:id="2"/>
+      <w:bookmarkEnd w:id="3"/>
     </w:p>
     <w:p>
       <w:pPr>
@@ -1229,7 +1258,7 @@
           <w:szCs w:val="32"/>
         </w:rPr>
       </w:pPr>
-      <w:bookmarkStart w:id="3" w:name="_Toc25941304"/>
+      <w:bookmarkStart w:id="4" w:name="_Toc25941304"/>
       <w:r>
         <w:rPr>
           <w:rFonts w:ascii="Times New Roman" w:hAnsi="Times New Roman" w:cs="Times New Roman"/>
@@ -1238,7 +1267,7 @@
         </w:rPr>
         <w:t>Input</w:t>
       </w:r>
-      <w:bookmarkEnd w:id="3"/>
+      <w:bookmarkEnd w:id="4"/>
     </w:p>
     <w:p>
       <w:pPr>
@@ -1265,6 +1294,8 @@
         </w:rPr>
         <w:t xml:space="preserve"> can be read from the dataset file using </w:t>
       </w:r>
+      <w:proofErr w:type="spellStart"/>
+      <w:proofErr w:type="gramStart"/>
       <w:r>
         <w:rPr>
           <w:rFonts w:ascii="Times New Roman" w:hAnsi="Times New Roman" w:cs="Times New Roman"/>
@@ -1293,7 +1324,19 @@
           <w:sz w:val="28"/>
           <w:szCs w:val="28"/>
         </w:rPr>
-        <w:t>read()</w:t>
+        <w:t>read</w:t>
+      </w:r>
+      <w:proofErr w:type="spellEnd"/>
+      <w:proofErr w:type="gramEnd"/>
+      <w:r>
+        <w:rPr>
+          <w:rFonts w:ascii="Times New Roman" w:hAnsi="Times New Roman" w:cs="Times New Roman"/>
+          <w:i/>
+          <w:iCs/>
+          <w:sz w:val="28"/>
+          <w:szCs w:val="28"/>
+        </w:rPr>
+        <w:t>()</w:t>
       </w:r>
       <w:r>
         <w:rPr>
@@ -1308,7 +1351,7 @@
       <w:pPr>
         <w:ind w:firstLine="420"/>
         <w:rPr>
-          <w:rFonts w:ascii="Times New Roman" w:hAnsi="Times New Roman" w:cs="Times New Roman" w:hint="eastAsia"/>
+          <w:rFonts w:ascii="Times New Roman" w:hAnsi="Times New Roman" w:cs="Times New Roman"/>
           <w:sz w:val="28"/>
           <w:szCs w:val="28"/>
         </w:rPr>
@@ -1552,7 +1595,7 @@
           <w:szCs w:val="32"/>
         </w:rPr>
       </w:pPr>
-      <w:bookmarkStart w:id="4" w:name="_Toc25941305"/>
+      <w:bookmarkStart w:id="5" w:name="_Toc25941305"/>
       <w:r>
         <w:rPr>
           <w:rFonts w:ascii="Times New Roman" w:hAnsi="Times New Roman" w:cs="Times New Roman"/>
@@ -1561,7 +1604,7 @@
         </w:rPr>
         <w:t>Output</w:t>
       </w:r>
-      <w:bookmarkEnd w:id="4"/>
+      <w:bookmarkEnd w:id="5"/>
     </w:p>
     <w:p>
       <w:pPr>
@@ -1622,7 +1665,7 @@
           <w:szCs w:val="32"/>
         </w:rPr>
       </w:pPr>
-      <w:bookmarkStart w:id="5" w:name="_Toc25941306"/>
+      <w:bookmarkStart w:id="6" w:name="_Toc25941306"/>
       <w:r>
         <w:rPr>
           <w:rFonts w:ascii="Times New Roman" w:hAnsi="Times New Roman" w:cs="Times New Roman"/>
@@ -1631,7 +1674,7 @@
         </w:rPr>
         <w:t>Datasets</w:t>
       </w:r>
-      <w:bookmarkEnd w:id="5"/>
+      <w:bookmarkEnd w:id="6"/>
     </w:p>
     <w:p>
       <w:pPr>
@@ -1757,7 +1800,7 @@
           <w:szCs w:val="32"/>
         </w:rPr>
       </w:pPr>
-      <w:bookmarkStart w:id="6" w:name="_Toc25941307"/>
+      <w:bookmarkStart w:id="7" w:name="_Toc25941307"/>
       <w:r>
         <w:rPr>
           <w:rFonts w:ascii="Times New Roman" w:hAnsi="Times New Roman" w:cs="Times New Roman"/>
@@ -1766,7 +1809,7 @@
         </w:rPr>
         <w:t>Project Design</w:t>
       </w:r>
-      <w:bookmarkEnd w:id="6"/>
+      <w:bookmarkEnd w:id="7"/>
     </w:p>
     <w:p>
       <w:pPr>
@@ -1908,7 +1951,7 @@
           <w:szCs w:val="28"/>
         </w:rPr>
       </w:pPr>
-      <w:bookmarkStart w:id="7" w:name="_Toc25941308"/>
+      <w:bookmarkStart w:id="8" w:name="_Toc25941308"/>
       <w:r>
         <w:rPr>
           <w:rFonts w:ascii="Times New Roman" w:hAnsi="Times New Roman" w:cs="Times New Roman"/>
@@ -1918,7 +1961,7 @@
         <w:lastRenderedPageBreak/>
         <w:t>Data Exploration</w:t>
       </w:r>
-      <w:bookmarkEnd w:id="7"/>
+      <w:bookmarkEnd w:id="8"/>
     </w:p>
     <w:p>
       <w:pPr>
@@ -2307,14 +2350,38 @@
           <w:sz w:val="28"/>
           <w:szCs w:val="28"/>
         </w:rPr>
-        <w:t>ith the view of all the box plots, it’s pretty important for me to handle the outliers. I just made all the outliers out of the normal range to the max or min value. But for feature ‘chlorides’, the values are almost all outliers and the range of them is so small. I just delete this feature. After dealing with the outliers, we can see that the box plots are much better.</w:t>
+        <w:t xml:space="preserve">ith the view of all the box plots, it’s pretty important for me to handle the outliers. I just </w:t>
+      </w:r>
+      <w:r>
+        <w:rPr>
+          <w:rFonts w:ascii="Times New Roman" w:hAnsi="Times New Roman" w:cs="Times New Roman" w:hint="eastAsia"/>
+          <w:sz w:val="28"/>
+          <w:szCs w:val="28"/>
+        </w:rPr>
+        <w:t>de</w:t>
+      </w:r>
+      <w:r>
+        <w:rPr>
+          <w:rFonts w:ascii="Times New Roman" w:hAnsi="Times New Roman" w:cs="Times New Roman"/>
+          <w:sz w:val="28"/>
+          <w:szCs w:val="28"/>
+        </w:rPr>
+        <w:t xml:space="preserve">leted </w:t>
+      </w:r>
+      <w:r>
+        <w:rPr>
+          <w:rFonts w:ascii="Times New Roman" w:hAnsi="Times New Roman" w:cs="Times New Roman"/>
+          <w:sz w:val="28"/>
+          <w:szCs w:val="28"/>
+        </w:rPr>
+        <w:t>all the outliers out of the normal range. But for feature ‘chlorides’, the values are almost all outliers and the range of them is so small. I just delete this feature. After dealing with the outliers, we can see that the box plots are much better.</w:t>
       </w:r>
     </w:p>
     <w:p>
       <w:pPr>
         <w:ind w:firstLineChars="150" w:firstLine="420"/>
         <w:rPr>
-          <w:rFonts w:ascii="Times New Roman" w:hAnsi="Times New Roman" w:cs="Times New Roman" w:hint="eastAsia"/>
+          <w:rFonts w:ascii="Times New Roman" w:hAnsi="Times New Roman" w:cs="Times New Roman"/>
           <w:sz w:val="28"/>
           <w:szCs w:val="28"/>
         </w:rPr>
@@ -2594,7 +2661,25 @@
           <w:sz w:val="28"/>
           <w:szCs w:val="28"/>
         </w:rPr>
-        <w:t xml:space="preserve"> and continuous features, I draw several histogram for different levels (</w:t>
+        <w:t xml:space="preserve"> and continuous features, I draw several </w:t>
+      </w:r>
+      <w:proofErr w:type="gramStart"/>
+      <w:r>
+        <w:rPr>
+          <w:rFonts w:ascii="Times New Roman" w:hAnsi="Times New Roman" w:cs="Times New Roman"/>
+          <w:sz w:val="28"/>
+          <w:szCs w:val="28"/>
+        </w:rPr>
+        <w:t>histogram</w:t>
+      </w:r>
+      <w:proofErr w:type="gramEnd"/>
+      <w:r>
+        <w:rPr>
+          <w:rFonts w:ascii="Times New Roman" w:hAnsi="Times New Roman" w:cs="Times New Roman"/>
+          <w:sz w:val="28"/>
+          <w:szCs w:val="28"/>
+        </w:rPr>
+        <w:t xml:space="preserve"> for different levels (</w:t>
       </w:r>
       <w:r>
         <w:rPr>
@@ -2633,7 +2718,7 @@
       <w:pPr>
         <w:ind w:firstLineChars="150" w:firstLine="420"/>
         <w:rPr>
-          <w:rFonts w:ascii="Times New Roman" w:hAnsi="Times New Roman" w:cs="Times New Roman" w:hint="eastAsia"/>
+          <w:rFonts w:ascii="Times New Roman" w:hAnsi="Times New Roman" w:cs="Times New Roman"/>
           <w:sz w:val="28"/>
           <w:szCs w:val="28"/>
         </w:rPr>
@@ -2910,7 +2995,7 @@
       <w:pPr>
         <w:ind w:firstLineChars="150" w:firstLine="420"/>
         <w:rPr>
-          <w:rFonts w:ascii="Times New Roman" w:hAnsi="Times New Roman" w:cs="Times New Roman" w:hint="eastAsia"/>
+          <w:rFonts w:ascii="Times New Roman" w:hAnsi="Times New Roman" w:cs="Times New Roman"/>
           <w:noProof/>
           <w:sz w:val="28"/>
           <w:szCs w:val="28"/>
@@ -3163,11 +3248,61 @@
       <w:pPr>
         <w:ind w:firstLineChars="1150" w:firstLine="3220"/>
         <w:rPr>
+          <w:rFonts w:ascii="Times New Roman" w:hAnsi="Times New Roman" w:cs="Times New Roman"/>
+          <w:sz w:val="28"/>
+          <w:szCs w:val="28"/>
+        </w:rPr>
+      </w:pPr>
+      <w:r>
+        <w:rPr>
+          <w:rFonts w:ascii="Times New Roman" w:hAnsi="Times New Roman" w:cs="Times New Roman"/>
+          <w:sz w:val="28"/>
+          <w:szCs w:val="28"/>
+        </w:rPr>
+        <w:t>fixed acidity</w:t>
+      </w:r>
+      <w:r>
+        <w:rPr>
+          <w:rFonts w:ascii="Times New Roman" w:hAnsi="Times New Roman" w:cs="Times New Roman"/>
+          <w:sz w:val="28"/>
+          <w:szCs w:val="28"/>
+        </w:rPr>
+        <w:t xml:space="preserve"> = </w:t>
+      </w:r>
+      <w:r>
+        <w:rPr>
           <w:rFonts w:ascii="Times New Roman" w:hAnsi="Times New Roman" w:cs="Times New Roman" w:hint="eastAsia"/>
           <w:sz w:val="28"/>
           <w:szCs w:val="28"/>
         </w:rPr>
-      </w:pPr>
+        <w:t>9</w:t>
+      </w:r>
+    </w:p>
+    <w:p>
+      <w:pPr>
+        <w:ind w:firstLineChars="150" w:firstLine="420"/>
+        <w:rPr>
+          <w:rFonts w:ascii="Times New Roman" w:hAnsi="Times New Roman" w:cs="Times New Roman"/>
+          <w:sz w:val="28"/>
+          <w:szCs w:val="28"/>
+        </w:rPr>
+      </w:pPr>
+      <w:r>
+        <w:rPr>
+          <w:rFonts w:ascii="Times New Roman" w:hAnsi="Times New Roman" w:cs="Times New Roman" w:hint="eastAsia"/>
+          <w:sz w:val="28"/>
+          <w:szCs w:val="28"/>
+        </w:rPr>
+        <w:t>I</w:t>
+      </w:r>
+      <w:r>
+        <w:rPr>
+          <w:rFonts w:ascii="Times New Roman" w:hAnsi="Times New Roman" w:cs="Times New Roman"/>
+          <w:sz w:val="28"/>
+          <w:szCs w:val="28"/>
+        </w:rPr>
+        <w:t>t seems like the feature ‘</w:t>
+      </w:r>
       <w:r>
         <w:rPr>
           <w:rFonts w:ascii="Times New Roman" w:hAnsi="Times New Roman" w:cs="Times New Roman"/>
@@ -3182,15 +3317,7 @@
           <w:sz w:val="28"/>
           <w:szCs w:val="28"/>
         </w:rPr>
-        <w:t xml:space="preserve"> = </w:t>
-      </w:r>
-      <w:r>
-        <w:rPr>
-          <w:rFonts w:ascii="Times New Roman" w:hAnsi="Times New Roman" w:cs="Times New Roman" w:hint="eastAsia"/>
-          <w:sz w:val="28"/>
-          <w:szCs w:val="28"/>
-        </w:rPr>
-        <w:t>9</w:t>
+        <w:t>’ has relationship with every other feature. But since it’s the only categorical feature and there may be some unforeseen consequence after deleting it, I just leave it there.</w:t>
       </w:r>
     </w:p>
     <w:p>
@@ -3202,38 +3329,6 @@
           <w:szCs w:val="28"/>
         </w:rPr>
       </w:pPr>
-      <w:r>
-        <w:rPr>
-          <w:rFonts w:ascii="Times New Roman" w:hAnsi="Times New Roman" w:cs="Times New Roman" w:hint="eastAsia"/>
-          <w:sz w:val="28"/>
-          <w:szCs w:val="28"/>
-        </w:rPr>
-        <w:t>I</w:t>
-      </w:r>
-      <w:r>
-        <w:rPr>
-          <w:rFonts w:ascii="Times New Roman" w:hAnsi="Times New Roman" w:cs="Times New Roman"/>
-          <w:sz w:val="28"/>
-          <w:szCs w:val="28"/>
-        </w:rPr>
-        <w:t>t seems like the feature ‘</w:t>
-      </w:r>
-      <w:r>
-        <w:rPr>
-          <w:rFonts w:ascii="Times New Roman" w:hAnsi="Times New Roman" w:cs="Times New Roman"/>
-          <w:sz w:val="28"/>
-          <w:szCs w:val="28"/>
-        </w:rPr>
-        <w:t>fixed acidity</w:t>
-      </w:r>
-      <w:r>
-        <w:rPr>
-          <w:rFonts w:ascii="Times New Roman" w:hAnsi="Times New Roman" w:cs="Times New Roman"/>
-          <w:sz w:val="28"/>
-          <w:szCs w:val="28"/>
-        </w:rPr>
-        <w:t>’ has relationship with every other feature. But since it’s the only categorical feature and there may be some unforeseen consequence after deleting it, I just leave it there.</w:t>
-      </w:r>
     </w:p>
     <w:p>
       <w:pPr>
@@ -3307,16 +3402,6 @@
     </w:p>
     <w:p>
       <w:pPr>
-        <w:ind w:firstLineChars="150" w:firstLine="420"/>
-        <w:rPr>
-          <w:rFonts w:ascii="Times New Roman" w:hAnsi="Times New Roman" w:cs="Times New Roman" w:hint="eastAsia"/>
-          <w:sz w:val="28"/>
-          <w:szCs w:val="28"/>
-        </w:rPr>
-      </w:pPr>
-    </w:p>
-    <w:p>
-      <w:pPr>
         <w:pStyle w:val="2"/>
         <w:rPr>
           <w:rFonts w:ascii="Times New Roman" w:hAnsi="Times New Roman" w:cs="Times New Roman"/>
@@ -3324,7 +3409,7 @@
           <w:szCs w:val="28"/>
         </w:rPr>
       </w:pPr>
-      <w:bookmarkStart w:id="8" w:name="_Toc25941309"/>
+      <w:bookmarkStart w:id="9" w:name="_Toc25941309"/>
       <w:r>
         <w:rPr>
           <w:rFonts w:ascii="Times New Roman" w:hAnsi="Times New Roman" w:cs="Times New Roman"/>
@@ -3334,7 +3419,7 @@
         <w:lastRenderedPageBreak/>
         <w:t>Model Construction</w:t>
       </w:r>
-      <w:bookmarkEnd w:id="8"/>
+      <w:bookmarkEnd w:id="9"/>
     </w:p>
     <w:p>
       <w:pPr>
@@ -3565,7 +3650,7 @@
         <w:ind w:firstLineChars="150" w:firstLine="360"/>
         <w:jc w:val="center"/>
         <w:rPr>
-          <w:rFonts w:ascii="Times New Roman" w:hAnsi="Times New Roman" w:cs="Times New Roman" w:hint="eastAsia"/>
+          <w:rFonts w:ascii="Times New Roman" w:hAnsi="Times New Roman" w:cs="Times New Roman"/>
           <w:sz w:val="24"/>
           <w:szCs w:val="24"/>
         </w:rPr>
@@ -3578,8 +3663,6 @@
         </w:rPr>
         <w:t>output of</w:t>
       </w:r>
-      <w:bookmarkStart w:id="9" w:name="_GoBack"/>
-      <w:bookmarkEnd w:id="9"/>
       <w:r>
         <w:rPr>
           <w:rFonts w:ascii="Times New Roman" w:hAnsi="Times New Roman" w:cs="Times New Roman"/>
@@ -4668,7 +4751,7 @@
 </file>
 
 <file path=customXml/itemProps1.xml><?xml version="1.0" encoding="utf-8"?>
-<ds:datastoreItem xmlns:ds="http://schemas.openxmlformats.org/officeDocument/2006/customXml" ds:itemID="{AF640C22-D56B-46FA-9E68-E53854B03494}">
+<ds:datastoreItem xmlns:ds="http://schemas.openxmlformats.org/officeDocument/2006/customXml" ds:itemID="{96466FC3-7010-407D-9422-BAA5CC838639}">
   <ds:schemaRefs>
     <ds:schemaRef ds:uri="http://schemas.openxmlformats.org/officeDocument/2006/bibliography"/>
   </ds:schemaRefs>

</xml_diff>

<commit_message>
Update final writeup and presentation file.
</commit_message>
<xml_diff>
--- a/proposal/Proposal.docx
+++ b/proposal/Proposal.docx
@@ -151,7 +151,7 @@
             <w:rPr>
               <w:lang w:val="zh-CN"/>
             </w:rPr>
-            <w:t>ont</w:t>
+            <w:t>onte</w:t>
           </w:r>
           <w:bookmarkStart w:id="0" w:name="_GoBack"/>
           <w:bookmarkEnd w:id="0"/>
@@ -159,7 +159,7 @@
             <w:rPr>
               <w:lang w:val="zh-CN"/>
             </w:rPr>
-            <w:t>ents</w:t>
+            <w:t>nts</w:t>
           </w:r>
         </w:p>
         <w:p>
@@ -1364,46 +1364,6 @@
         </w:rPr>
         <w:t>1 - fixed acidity</w:t>
       </w:r>
-      <w:r>
-        <w:rPr>
-          <w:rFonts w:ascii="Times New Roman" w:hAnsi="Times New Roman" w:cs="Times New Roman"/>
-          <w:sz w:val="28"/>
-          <w:szCs w:val="28"/>
-        </w:rPr>
-        <w:t xml:space="preserve"> </w:t>
-      </w:r>
-      <w:r>
-        <w:rPr>
-          <w:rFonts w:ascii="Times New Roman" w:hAnsi="Times New Roman" w:cs="Times New Roman" w:hint="eastAsia"/>
-          <w:sz w:val="28"/>
-          <w:szCs w:val="28"/>
-        </w:rPr>
-        <w:t>(</w:t>
-      </w:r>
-      <w:r>
-        <w:rPr>
-          <w:rFonts w:ascii="Times New Roman" w:hAnsi="Times New Roman" w:cs="Times New Roman"/>
-          <w:sz w:val="28"/>
-          <w:szCs w:val="28"/>
-        </w:rPr>
-        <w:t>I modified it to a categorical feature</w:t>
-      </w:r>
-      <w:r>
-        <w:rPr>
-          <w:rFonts w:ascii="Times New Roman" w:hAnsi="Times New Roman" w:cs="Times New Roman"/>
-          <w:sz w:val="28"/>
-          <w:szCs w:val="28"/>
-        </w:rPr>
-        <w:t>.</w:t>
-      </w:r>
-      <w:r>
-        <w:rPr>
-          <w:rFonts w:ascii="Times New Roman" w:hAnsi="Times New Roman" w:cs="Times New Roman"/>
-          <w:sz w:val="28"/>
-          <w:szCs w:val="28"/>
-        </w:rPr>
-        <w:t>)</w:t>
-      </w:r>
     </w:p>
     <w:p>
       <w:pPr>
@@ -1714,75 +1674,6 @@
       <w:pPr>
         <w:ind w:firstLine="420"/>
         <w:rPr>
-          <w:rStyle w:val="a7"/>
-          <w:rFonts w:ascii="Times New Roman" w:hAnsi="Times New Roman" w:cs="Times New Roman"/>
-          <w:color w:val="auto"/>
-          <w:sz w:val="28"/>
-          <w:szCs w:val="28"/>
-          <w:u w:val="none"/>
-        </w:rPr>
-      </w:pPr>
-      <w:r>
-        <w:rPr>
-          <w:rFonts w:ascii="Times New Roman" w:hAnsi="Times New Roman" w:cs="Times New Roman"/>
-          <w:sz w:val="28"/>
-          <w:szCs w:val="28"/>
-        </w:rPr>
-        <w:t xml:space="preserve">Note: </w:t>
-      </w:r>
-      <w:r>
-        <w:rPr>
-          <w:rFonts w:ascii="Times New Roman" w:hAnsi="Times New Roman" w:cs="Times New Roman"/>
-          <w:sz w:val="28"/>
-          <w:szCs w:val="28"/>
-        </w:rPr>
-        <w:t xml:space="preserve">I modified </w:t>
-      </w:r>
-      <w:r>
-        <w:rPr>
-          <w:rFonts w:ascii="Times New Roman" w:hAnsi="Times New Roman" w:cs="Times New Roman"/>
-          <w:sz w:val="28"/>
-          <w:szCs w:val="28"/>
-        </w:rPr>
-        <w:t>feature ‘</w:t>
-      </w:r>
-      <w:r>
-        <w:rPr>
-          <w:rFonts w:ascii="Times New Roman" w:hAnsi="Times New Roman" w:cs="Times New Roman"/>
-          <w:sz w:val="28"/>
-          <w:szCs w:val="28"/>
-        </w:rPr>
-        <w:t>fixed acidity</w:t>
-      </w:r>
-      <w:r>
-        <w:rPr>
-          <w:rFonts w:ascii="Times New Roman" w:hAnsi="Times New Roman" w:cs="Times New Roman"/>
-          <w:sz w:val="28"/>
-          <w:szCs w:val="28"/>
-        </w:rPr>
-        <w:t>’</w:t>
-      </w:r>
-      <w:r>
-        <w:rPr>
-          <w:rFonts w:ascii="Times New Roman" w:hAnsi="Times New Roman" w:cs="Times New Roman"/>
-          <w:sz w:val="28"/>
-          <w:szCs w:val="28"/>
-        </w:rPr>
-        <w:t xml:space="preserve"> to a categorical </w:t>
-      </w:r>
-      <w:r>
-        <w:rPr>
-          <w:rFonts w:ascii="Times New Roman" w:hAnsi="Times New Roman" w:cs="Times New Roman"/>
-          <w:sz w:val="28"/>
-          <w:szCs w:val="28"/>
-        </w:rPr>
-        <w:t>one.</w:t>
-      </w:r>
-    </w:p>
-    <w:p>
-      <w:pPr>
-        <w:ind w:firstLine="420"/>
-        <w:rPr>
           <w:rFonts w:ascii="Times New Roman" w:hAnsi="Times New Roman" w:cs="Times New Roman"/>
           <w:i/>
           <w:iCs/>
@@ -2017,9 +1908,9 @@
           <w:noProof/>
         </w:rPr>
         <w:drawing>
-          <wp:inline distT="0" distB="0" distL="0" distR="0" wp14:anchorId="0BC94642" wp14:editId="128405FA">
-            <wp:extent cx="5274310" cy="1380490"/>
-            <wp:effectExtent l="0" t="0" r="2540" b="0"/>
+          <wp:inline distT="0" distB="0" distL="0" distR="0" wp14:anchorId="4EBDB798" wp14:editId="3A2EF2A9">
+            <wp:extent cx="5274310" cy="1270635"/>
+            <wp:effectExtent l="0" t="0" r="2540" b="5715"/>
             <wp:docPr id="1" name="图片 1"/>
             <wp:cNvGraphicFramePr>
               <a:graphicFrameLocks xmlns:a="http://schemas.openxmlformats.org/drawingml/2006/main" noChangeAspect="1"/>
@@ -2040,7 +1931,7 @@
                   <pic:spPr>
                     <a:xfrm>
                       <a:off x="0" y="0"/>
-                      <a:ext cx="5274310" cy="1380490"/>
+                      <a:ext cx="5274310" cy="1270635"/>
                     </a:xfrm>
                     <a:prstGeom prst="rect">
                       <a:avLst/>
@@ -2113,10 +2004,10 @@
           <w:noProof/>
         </w:rPr>
         <w:drawing>
-          <wp:inline distT="0" distB="0" distL="0" distR="0" wp14:anchorId="65BF1970" wp14:editId="1CBF5D46">
-            <wp:extent cx="5274310" cy="876300"/>
-            <wp:effectExtent l="0" t="0" r="2540" b="0"/>
-            <wp:docPr id="2" name="图片 2"/>
+          <wp:inline distT="0" distB="0" distL="0" distR="0" wp14:anchorId="047408C7" wp14:editId="3022E106">
+            <wp:extent cx="5274310" cy="835025"/>
+            <wp:effectExtent l="0" t="0" r="2540" b="3175"/>
+            <wp:docPr id="9" name="图片 9"/>
             <wp:cNvGraphicFramePr>
               <a:graphicFrameLocks xmlns:a="http://schemas.openxmlformats.org/drawingml/2006/main" noChangeAspect="1"/>
             </wp:cNvGraphicFramePr>
@@ -2136,7 +2027,7 @@
                   <pic:spPr>
                     <a:xfrm>
                       <a:off x="0" y="0"/>
-                      <a:ext cx="5274310" cy="876300"/>
+                      <a:ext cx="5274310" cy="835025"/>
                     </a:xfrm>
                     <a:prstGeom prst="rect">
                       <a:avLst/>
@@ -3462,63 +3353,17 @@
           <w:sz w:val="28"/>
           <w:szCs w:val="28"/>
         </w:rPr>
-        <w:t>For this project, I chose the way of error-based learning, more specifically, it’s the l</w:t>
-      </w:r>
-      <w:r>
-        <w:rPr>
-          <w:rFonts w:ascii="Times New Roman" w:hAnsi="Times New Roman" w:cs="Times New Roman"/>
-          <w:sz w:val="28"/>
-          <w:szCs w:val="28"/>
-        </w:rPr>
-        <w:t xml:space="preserve">inear </w:t>
-      </w:r>
-      <w:r>
-        <w:rPr>
-          <w:rFonts w:ascii="Times New Roman" w:hAnsi="Times New Roman" w:cs="Times New Roman"/>
-          <w:sz w:val="28"/>
-          <w:szCs w:val="28"/>
-        </w:rPr>
-        <w:t>r</w:t>
-      </w:r>
-      <w:r>
-        <w:rPr>
-          <w:rFonts w:ascii="Times New Roman" w:hAnsi="Times New Roman" w:cs="Times New Roman"/>
-          <w:sz w:val="28"/>
-          <w:szCs w:val="28"/>
-        </w:rPr>
-        <w:t xml:space="preserve">egression with </w:t>
-      </w:r>
-      <w:r>
-        <w:rPr>
-          <w:rFonts w:ascii="Times New Roman" w:hAnsi="Times New Roman" w:cs="Times New Roman"/>
-          <w:sz w:val="28"/>
-          <w:szCs w:val="28"/>
-        </w:rPr>
-        <w:t>g</w:t>
-      </w:r>
-      <w:r>
-        <w:rPr>
-          <w:rFonts w:ascii="Times New Roman" w:hAnsi="Times New Roman" w:cs="Times New Roman"/>
-          <w:sz w:val="28"/>
-          <w:szCs w:val="28"/>
-        </w:rPr>
-        <w:t xml:space="preserve">radient </w:t>
-      </w:r>
-      <w:r>
-        <w:rPr>
-          <w:rFonts w:ascii="Times New Roman" w:hAnsi="Times New Roman" w:cs="Times New Roman"/>
-          <w:sz w:val="28"/>
-          <w:szCs w:val="28"/>
-        </w:rPr>
-        <w:t>d</w:t>
-      </w:r>
-      <w:r>
-        <w:rPr>
-          <w:rFonts w:ascii="Times New Roman" w:hAnsi="Times New Roman" w:cs="Times New Roman"/>
-          <w:sz w:val="28"/>
-          <w:szCs w:val="28"/>
-        </w:rPr>
-        <w:t>escent</w:t>
+        <w:t xml:space="preserve">For this project, I chose the way of error-based learning, more specifically, it’s the </w:t>
+      </w:r>
+      <w:r>
+        <w:rPr>
+          <w:rFonts w:ascii="Times New Roman" w:hAnsi="Times New Roman" w:cs="Times New Roman"/>
+          <w:b/>
+          <w:bCs/>
+          <w:sz w:val="28"/>
+          <w:szCs w:val="28"/>
+        </w:rPr>
+        <w:t>linear regression with gradient descent</w:t>
       </w:r>
       <w:r>
         <w:rPr>
@@ -4751,7 +4596,7 @@
 </file>
 
 <file path=customXml/itemProps1.xml><?xml version="1.0" encoding="utf-8"?>
-<ds:datastoreItem xmlns:ds="http://schemas.openxmlformats.org/officeDocument/2006/customXml" ds:itemID="{96466FC3-7010-407D-9422-BAA5CC838639}">
+<ds:datastoreItem xmlns:ds="http://schemas.openxmlformats.org/officeDocument/2006/customXml" ds:itemID="{B22D5F8F-AE21-442C-BD11-467F200DDD09}">
   <ds:schemaRefs>
     <ds:schemaRef ds:uri="http://schemas.openxmlformats.org/officeDocument/2006/bibliography"/>
   </ds:schemaRefs>

</xml_diff>